<commit_message>
update the prerequisite doc
</commit_message>
<xml_diff>
--- a/presentation/Workshop.docx
+++ b/presentation/Workshop.docx
@@ -1,6 +1,6 @@
 
 <file path=word/document.xml><?xml version="1.0" encoding="utf-8"?>
-<w:document xmlns:wpc="http://schemas.microsoft.com/office/word/2010/wordprocessingCanvas" xmlns:mc="http://schemas.openxmlformats.org/markup-compatibility/2006" xmlns:o="urn:schemas-microsoft-com:office:office" xmlns:r="http://schemas.openxmlformats.org/officeDocument/2006/relationships" xmlns:m="http://schemas.openxmlformats.org/officeDocument/2006/math" xmlns:v="urn:schemas-microsoft-com:vml" xmlns:wp14="http://schemas.microsoft.com/office/word/2010/wordprocessingDrawing" xmlns:wp="http://schemas.openxmlformats.org/drawingml/2006/wordprocessingDrawing" xmlns:w10="urn:schemas-microsoft-com:office:word" xmlns:w="http://schemas.openxmlformats.org/wordprocessingml/2006/main" xmlns:w14="http://schemas.microsoft.com/office/word/2010/wordml" xmlns:w15="http://schemas.microsoft.com/office/word/2012/wordml" xmlns:wpg="http://schemas.microsoft.com/office/word/2010/wordprocessingGroup" xmlns:wpi="http://schemas.microsoft.com/office/word/2010/wordprocessingInk" xmlns:wne="http://schemas.microsoft.com/office/word/2006/wordml" xmlns:wps="http://schemas.microsoft.com/office/word/2010/wordprocessingShape" mc:Ignorable="w14 w15 wp14">
+<w:document xmlns:wpc="http://schemas.microsoft.com/office/word/2010/wordprocessingCanvas" xmlns:mc="http://schemas.openxmlformats.org/markup-compatibility/2006" xmlns:o="urn:schemas-microsoft-com:office:office" xmlns:r="http://schemas.openxmlformats.org/officeDocument/2006/relationships" xmlns:m="http://schemas.openxmlformats.org/officeDocument/2006/math" xmlns:v="urn:schemas-microsoft-com:vml" xmlns:wp14="http://schemas.microsoft.com/office/word/2010/wordprocessingDrawing" xmlns:wp="http://schemas.openxmlformats.org/drawingml/2006/wordprocessingDrawing" xmlns:w10="urn:schemas-microsoft-com:office:word" xmlns:w="http://schemas.openxmlformats.org/wordprocessingml/2006/main" xmlns:w14="http://schemas.microsoft.com/office/word/2010/wordml" xmlns:wpg="http://schemas.microsoft.com/office/word/2010/wordprocessingGroup" xmlns:wpi="http://schemas.microsoft.com/office/word/2010/wordprocessingInk" xmlns:wne="http://schemas.microsoft.com/office/word/2006/wordml" xmlns:wps="http://schemas.microsoft.com/office/word/2010/wordprocessingShape" mc:Ignorable="w14 wp14">
   <w:body>
     <w:p>
       <w:pPr>
@@ -9,6 +9,13 @@
       <w:r>
         <w:t>Prerequisites</w:t>
       </w:r>
+    </w:p>
+    <w:p>
+      <w:pPr>
+        <w:rPr>
+          <w:rStyle w:val="Heading2Char"/>
+        </w:rPr>
+      </w:pPr>
     </w:p>
     <w:p>
       <w:r>
@@ -23,11 +30,22 @@
         </w:rPr>
         <w:br/>
       </w:r>
-      <w:r>
-        <w:t xml:space="preserve">You’ll need git in order to </w:t>
-      </w:r>
-      <w:r>
-        <w:t>get the</w:t>
+      <w:proofErr w:type="gramStart"/>
+      <w:r>
+        <w:t>You</w:t>
+      </w:r>
+      <w:proofErr w:type="gramEnd"/>
+      <w:r>
+        <w:t xml:space="preserve"> will need G</w:t>
+      </w:r>
+      <w:r>
+        <w:t xml:space="preserve">it in order to </w:t>
+      </w:r>
+      <w:r>
+        <w:t>check out</w:t>
+      </w:r>
+      <w:r>
+        <w:t xml:space="preserve"> the</w:t>
       </w:r>
       <w:r>
         <w:t xml:space="preserve"> workshop</w:t>
@@ -36,9 +54,12 @@
         <w:t xml:space="preserve"> code</w:t>
       </w:r>
       <w:r>
-        <w:t xml:space="preserve">.  To get Git, go to </w:t>
-      </w:r>
-      <w:hyperlink r:id="rId8" w:history="1">
+        <w:t xml:space="preserve">. To download </w:t>
+      </w:r>
+      <w:r>
+        <w:t xml:space="preserve">Git, go to </w:t>
+      </w:r>
+      <w:hyperlink r:id="rId9" w:history="1">
         <w:r>
           <w:rPr>
             <w:rStyle w:val="Hyperlink"/>
@@ -47,7 +68,13 @@
         </w:r>
       </w:hyperlink>
       <w:r>
-        <w:t xml:space="preserve"> and download the appropriate binaries / installer.  On Ubuntu, you can also run</w:t>
+        <w:t xml:space="preserve"> and download the app</w:t>
+      </w:r>
+      <w:r>
+        <w:t xml:space="preserve">ropriate installer. For Windows or Macintosh, you should see the installer download listed directly on the home page. </w:t>
+      </w:r>
+      <w:r>
+        <w:t>On Ubuntu, you can also run</w:t>
       </w:r>
       <w:r>
         <w:t xml:space="preserve"> </w:t>
@@ -87,12 +114,14 @@
       </w:pPr>
     </w:p>
     <w:p>
+      <w:proofErr w:type="spellStart"/>
       <w:r>
         <w:rPr>
           <w:rStyle w:val="Heading2Char"/>
         </w:rPr>
         <w:t>NodeJS</w:t>
       </w:r>
+      <w:proofErr w:type="spellEnd"/>
       <w:r>
         <w:rPr>
           <w:rStyle w:val="Heading2Char"/>
@@ -100,12 +129,18 @@
         <w:br/>
       </w:r>
       <w:r>
-        <w:t xml:space="preserve">Node is required for running our setup scripts and running your local server.  </w:t>
+        <w:t xml:space="preserve">Node is required for </w:t>
+      </w:r>
+      <w:r>
+        <w:t xml:space="preserve">our setup scripts </w:t>
+      </w:r>
+      <w:r>
+        <w:t xml:space="preserve">and running your local server. </w:t>
       </w:r>
       <w:r>
         <w:t xml:space="preserve">To get Node, go to </w:t>
       </w:r>
-      <w:hyperlink r:id="rId9" w:history="1">
+      <w:hyperlink r:id="rId10" w:history="1">
         <w:r>
           <w:rPr>
             <w:rStyle w:val="Hyperlink"/>
@@ -114,13 +149,19 @@
         </w:r>
       </w:hyperlink>
       <w:r>
-        <w:t xml:space="preserve"> and grab the </w:t>
-      </w:r>
-      <w:r>
-        <w:t>binaries / installer</w:t>
-      </w:r>
-      <w:r>
-        <w:t xml:space="preserve">.  On Ubuntu, you can also run </w:t>
+        <w:t xml:space="preserve"> and get the</w:t>
+      </w:r>
+      <w:r>
+        <w:t xml:space="preserve"> </w:t>
+      </w:r>
+      <w:r>
+        <w:t>installer</w:t>
+      </w:r>
+      <w:r>
+        <w:t xml:space="preserve"> for your system. </w:t>
+      </w:r>
+      <w:r>
+        <w:t xml:space="preserve">On Ubuntu, you can also run </w:t>
       </w:r>
     </w:p>
     <w:p>
@@ -188,7 +229,16 @@
     </w:p>
     <w:p>
       <w:r>
-        <w:t>To start, you’ll need to clone the NVISIA Backbone Workshop repository and checkout the tag for exercise 1.</w:t>
+        <w:t>To start, you will</w:t>
+      </w:r>
+      <w:r>
+        <w:t xml:space="preserve"> need to clone the NVISIA Backbone Workshop repository</w:t>
+      </w:r>
+      <w:r>
+        <w:t xml:space="preserve"> from Github. Then check out the tag for exercise one</w:t>
+      </w:r>
+      <w:r>
+        <w:t>.</w:t>
       </w:r>
     </w:p>
     <w:p>
@@ -203,7 +253,7 @@
       <w:r>
         <w:t xml:space="preserve">git clone </w:t>
       </w:r>
-      <w:hyperlink r:id="rId10" w:history="1">
+      <w:hyperlink r:id="rId11" w:history="1">
         <w:r>
           <w:rPr>
             <w:rStyle w:val="Hyperlink"/>
@@ -249,7 +299,7 @@
     </w:p>
     <w:p>
       <w:r>
-        <w:t>To start the server, simply run</w:t>
+        <w:t xml:space="preserve">To start the server, run the startup script for your system. </w:t>
       </w:r>
     </w:p>
     <w:p>
@@ -281,12 +331,23 @@
     <w:p/>
     <w:p>
       <w:r>
-        <w:t>This script does a few things.  It will setup your local datastore, install the node dependencies for the workshop (in the workshop directory), precompile all handlebars templates, and start the node server.</w:t>
-      </w:r>
-    </w:p>
-    <w:p>
-      <w:r>
-        <w:t>By default, the server starts up on port 9000.  To change this, open up your run script and change the –port argument</w:t>
+        <w:t>This script does a few things.  It will setup your local data</w:t>
+      </w:r>
+      <w:r>
+        <w:t xml:space="preserve"> </w:t>
+      </w:r>
+      <w:r>
+        <w:t>store, install the node dependencies for the workshop (in the workshop directory), precompile all handlebars templates, and start the node server.</w:t>
+      </w:r>
+    </w:p>
+    <w:p>
+      <w:r>
+        <w:t>By default, the server starts up on port 9000.  To change this, open up your run</w:t>
+      </w:r>
+      <w:bookmarkStart w:id="0" w:name="_GoBack"/>
+      <w:bookmarkEnd w:id="0"/>
+      <w:r>
+        <w:t xml:space="preserve"> script and change the –port argument</w:t>
       </w:r>
       <w:r>
         <w:t xml:space="preserve">. </w:t>
@@ -294,7 +355,11 @@
     </w:p>
     <w:p>
       <w:r>
-        <w:t>Since all of our node dependencies are installed locally, deleting the workshop folder effectively uninstalls them.</w:t>
+        <w:lastRenderedPageBreak/>
+        <w:t>Since the</w:t>
+      </w:r>
+      <w:r>
+        <w:t xml:space="preserve"> node dependencies are installed locally, deleting the workshop folder effectively uninstalls them.</w:t>
       </w:r>
     </w:p>
     <w:p>
@@ -302,7 +367,6 @@
         <w:pStyle w:val="Heading1"/>
       </w:pPr>
       <w:r>
-        <w:lastRenderedPageBreak/>
         <w:t>Useful Commands</w:t>
       </w:r>
     </w:p>
@@ -325,7 +389,6 @@
     <w:p>
       <w:pPr>
         <w:pStyle w:val="Code"/>
-        <w:ind w:firstLine="708"/>
       </w:pPr>
       <w:r>
         <w:t>// Check out a branch or tag into your</w:t>
@@ -343,7 +406,6 @@
     <w:p>
       <w:pPr>
         <w:pStyle w:val="Code"/>
-        <w:ind w:firstLine="708"/>
       </w:pPr>
       <w:r>
         <w:t>//</w:t>
@@ -357,7 +419,6 @@
         <w:pStyle w:val="Code"/>
       </w:pPr>
       <w:r>
-        <w:tab/>
         <w:t>// someth</w:t>
       </w:r>
       <w:r>
@@ -367,16 +428,9 @@
     <w:p>
       <w:pPr>
         <w:pStyle w:val="Code"/>
-        <w:ind w:firstLine="708"/>
-      </w:pPr>
-      <w:r>
-        <w:t xml:space="preserve">// a clean </w:t>
-      </w:r>
-      <w:r>
-        <w:t xml:space="preserve">checkout </w:t>
-      </w:r>
-      <w:r>
-        <w:t>of the solution for a specific exercise</w:t>
+      </w:pPr>
+      <w:r>
+        <w:t>// a clean checkout of the solution for a specific exercise</w:t>
       </w:r>
       <w:r>
         <w:br/>
@@ -385,11 +439,12 @@
         <w:br/>
         <w:t>git tag --list –r</w:t>
       </w:r>
-      <w:r>
-        <w:br/>
-      </w:r>
-      <w:r>
-        <w:tab/>
+    </w:p>
+    <w:p>
+      <w:pPr>
+        <w:pStyle w:val="Code"/>
+      </w:pPr>
+      <w:r>
         <w:t>// list all available tags for checkout</w:t>
       </w:r>
     </w:p>
@@ -418,7 +473,6 @@
     <w:p>
       <w:pPr>
         <w:pStyle w:val="Code"/>
-        <w:ind w:firstLine="708"/>
       </w:pPr>
       <w:r>
         <w:t>// Undo any local changes to a file</w:t>
@@ -432,20 +486,12 @@
       </w:r>
       <w:r>
         <w:br/>
-      </w:r>
-      <w:r>
-        <w:tab/>
         <w:t>// Checkout the finished workshop solution</w:t>
       </w:r>
       <w:r>
         <w:br/>
-      </w:r>
-      <w:r>
-        <w:tab/>
         <w:t>// Feel free to experiment!</w:t>
       </w:r>
-      <w:bookmarkStart w:id="0" w:name="_GoBack"/>
-      <w:bookmarkEnd w:id="0"/>
     </w:p>
     <w:p>
       <w:pPr>
@@ -460,22 +506,15 @@
         <w:t>reset.bat</w:t>
       </w:r>
       <w:r>
-        <w:t xml:space="preserve">   -or-   </w:t>
-      </w:r>
-      <w:r>
-        <w:t>./reset.sh</w:t>
+        <w:t xml:space="preserve">   -or-   ./reset.sh</w:t>
       </w:r>
     </w:p>
     <w:p>
       <w:pPr>
         <w:pStyle w:val="Code"/>
-        <w:ind w:firstLine="708"/>
-      </w:pPr>
-      <w:r>
-        <w:t xml:space="preserve">// </w:t>
-      </w:r>
-      <w:r>
-        <w:t>Reset the datastore – 10 restaurants</w:t>
+      </w:pPr>
+      <w:r>
+        <w:t>// Reset the datastore – 10 restaurants</w:t>
       </w:r>
       <w:r>
         <w:t xml:space="preserve"> </w:t>
@@ -490,7 +529,7 @@
       </w:pPr>
     </w:p>
     <w:sectPr>
-      <w:headerReference w:type="default" r:id="rId11"/>
+      <w:headerReference w:type="default" r:id="rId12"/>
       <w:pgSz w:w="12240" w:h="15840"/>
       <w:pgMar w:top="1440" w:right="1440" w:bottom="720" w:left="1440" w:header="576" w:footer="720" w:gutter="0"/>
       <w:cols w:space="720"/>
@@ -501,7 +540,7 @@
 </file>
 
 <file path=word/endnotes.xml><?xml version="1.0" encoding="utf-8"?>
-<w:endnotes xmlns:wpc="http://schemas.microsoft.com/office/word/2010/wordprocessingCanvas" xmlns:mc="http://schemas.openxmlformats.org/markup-compatibility/2006" xmlns:o="urn:schemas-microsoft-com:office:office" xmlns:r="http://schemas.openxmlformats.org/officeDocument/2006/relationships" xmlns:m="http://schemas.openxmlformats.org/officeDocument/2006/math" xmlns:v="urn:schemas-microsoft-com:vml" xmlns:wp14="http://schemas.microsoft.com/office/word/2010/wordprocessingDrawing" xmlns:wp="http://schemas.openxmlformats.org/drawingml/2006/wordprocessingDrawing" xmlns:w10="urn:schemas-microsoft-com:office:word" xmlns:w="http://schemas.openxmlformats.org/wordprocessingml/2006/main" xmlns:w14="http://schemas.microsoft.com/office/word/2010/wordml" xmlns:w15="http://schemas.microsoft.com/office/word/2012/wordml" xmlns:wpg="http://schemas.microsoft.com/office/word/2010/wordprocessingGroup" xmlns:wpi="http://schemas.microsoft.com/office/word/2010/wordprocessingInk" xmlns:wne="http://schemas.microsoft.com/office/word/2006/wordml" xmlns:wps="http://schemas.microsoft.com/office/word/2010/wordprocessingShape" mc:Ignorable="w14 w15 wp14">
+<w:endnotes xmlns:wpc="http://schemas.microsoft.com/office/word/2010/wordprocessingCanvas" xmlns:mc="http://schemas.openxmlformats.org/markup-compatibility/2006" xmlns:o="urn:schemas-microsoft-com:office:office" xmlns:r="http://schemas.openxmlformats.org/officeDocument/2006/relationships" xmlns:m="http://schemas.openxmlformats.org/officeDocument/2006/math" xmlns:v="urn:schemas-microsoft-com:vml" xmlns:wp14="http://schemas.microsoft.com/office/word/2010/wordprocessingDrawing" xmlns:wp="http://schemas.openxmlformats.org/drawingml/2006/wordprocessingDrawing" xmlns:w10="urn:schemas-microsoft-com:office:word" xmlns:w="http://schemas.openxmlformats.org/wordprocessingml/2006/main" xmlns:w14="http://schemas.microsoft.com/office/word/2010/wordml" xmlns:wpg="http://schemas.microsoft.com/office/word/2010/wordprocessingGroup" xmlns:wpi="http://schemas.microsoft.com/office/word/2010/wordprocessingInk" xmlns:wne="http://schemas.microsoft.com/office/word/2006/wordml" xmlns:wps="http://schemas.microsoft.com/office/word/2010/wordprocessingShape" mc:Ignorable="w14 wp14">
   <w:endnote w:type="separator" w:id="-1">
     <w:p>
       <w:pPr>
@@ -526,7 +565,7 @@
 </file>
 
 <file path=word/footnotes.xml><?xml version="1.0" encoding="utf-8"?>
-<w:footnotes xmlns:wpc="http://schemas.microsoft.com/office/word/2010/wordprocessingCanvas" xmlns:mc="http://schemas.openxmlformats.org/markup-compatibility/2006" xmlns:o="urn:schemas-microsoft-com:office:office" xmlns:r="http://schemas.openxmlformats.org/officeDocument/2006/relationships" xmlns:m="http://schemas.openxmlformats.org/officeDocument/2006/math" xmlns:v="urn:schemas-microsoft-com:vml" xmlns:wp14="http://schemas.microsoft.com/office/word/2010/wordprocessingDrawing" xmlns:wp="http://schemas.openxmlformats.org/drawingml/2006/wordprocessingDrawing" xmlns:w10="urn:schemas-microsoft-com:office:word" xmlns:w="http://schemas.openxmlformats.org/wordprocessingml/2006/main" xmlns:w14="http://schemas.microsoft.com/office/word/2010/wordml" xmlns:w15="http://schemas.microsoft.com/office/word/2012/wordml" xmlns:wpg="http://schemas.microsoft.com/office/word/2010/wordprocessingGroup" xmlns:wpi="http://schemas.microsoft.com/office/word/2010/wordprocessingInk" xmlns:wne="http://schemas.microsoft.com/office/word/2006/wordml" xmlns:wps="http://schemas.microsoft.com/office/word/2010/wordprocessingShape" mc:Ignorable="w14 w15 wp14">
+<w:footnotes xmlns:wpc="http://schemas.microsoft.com/office/word/2010/wordprocessingCanvas" xmlns:mc="http://schemas.openxmlformats.org/markup-compatibility/2006" xmlns:o="urn:schemas-microsoft-com:office:office" xmlns:r="http://schemas.openxmlformats.org/officeDocument/2006/relationships" xmlns:m="http://schemas.openxmlformats.org/officeDocument/2006/math" xmlns:v="urn:schemas-microsoft-com:vml" xmlns:wp14="http://schemas.microsoft.com/office/word/2010/wordprocessingDrawing" xmlns:wp="http://schemas.openxmlformats.org/drawingml/2006/wordprocessingDrawing" xmlns:w10="urn:schemas-microsoft-com:office:word" xmlns:w="http://schemas.openxmlformats.org/wordprocessingml/2006/main" xmlns:w14="http://schemas.microsoft.com/office/word/2010/wordml" xmlns:wpg="http://schemas.microsoft.com/office/word/2010/wordprocessingGroup" xmlns:wpi="http://schemas.microsoft.com/office/word/2010/wordprocessingInk" xmlns:wne="http://schemas.microsoft.com/office/word/2006/wordml" xmlns:wps="http://schemas.microsoft.com/office/word/2010/wordprocessingShape" mc:Ignorable="w14 wp14">
   <w:footnote w:type="separator" w:id="-1">
     <w:p>
       <w:pPr>
@@ -551,7 +590,7 @@
 </file>
 
 <file path=word/header1.xml><?xml version="1.0" encoding="utf-8"?>
-<w:hdr xmlns:wpc="http://schemas.microsoft.com/office/word/2010/wordprocessingCanvas" xmlns:mc="http://schemas.openxmlformats.org/markup-compatibility/2006" xmlns:o="urn:schemas-microsoft-com:office:office" xmlns:r="http://schemas.openxmlformats.org/officeDocument/2006/relationships" xmlns:m="http://schemas.openxmlformats.org/officeDocument/2006/math" xmlns:v="urn:schemas-microsoft-com:vml" xmlns:wp14="http://schemas.microsoft.com/office/word/2010/wordprocessingDrawing" xmlns:wp="http://schemas.openxmlformats.org/drawingml/2006/wordprocessingDrawing" xmlns:w10="urn:schemas-microsoft-com:office:word" xmlns:w="http://schemas.openxmlformats.org/wordprocessingml/2006/main" xmlns:w14="http://schemas.microsoft.com/office/word/2010/wordml" xmlns:w15="http://schemas.microsoft.com/office/word/2012/wordml" xmlns:wpg="http://schemas.microsoft.com/office/word/2010/wordprocessingGroup" xmlns:wpi="http://schemas.microsoft.com/office/word/2010/wordprocessingInk" xmlns:wne="http://schemas.microsoft.com/office/word/2006/wordml" xmlns:wps="http://schemas.microsoft.com/office/word/2010/wordprocessingShape" mc:Ignorable="w14 w15 wp14">
+<w:hdr xmlns:wpc="http://schemas.microsoft.com/office/word/2010/wordprocessingCanvas" xmlns:mc="http://schemas.openxmlformats.org/markup-compatibility/2006" xmlns:o="urn:schemas-microsoft-com:office:office" xmlns:r="http://schemas.openxmlformats.org/officeDocument/2006/relationships" xmlns:m="http://schemas.openxmlformats.org/officeDocument/2006/math" xmlns:v="urn:schemas-microsoft-com:vml" xmlns:wp14="http://schemas.microsoft.com/office/word/2010/wordprocessingDrawing" xmlns:wp="http://schemas.openxmlformats.org/drawingml/2006/wordprocessingDrawing" xmlns:w10="urn:schemas-microsoft-com:office:word" xmlns:w="http://schemas.openxmlformats.org/wordprocessingml/2006/main" xmlns:w14="http://schemas.microsoft.com/office/word/2010/wordml" xmlns:wpg="http://schemas.microsoft.com/office/word/2010/wordprocessingGroup" xmlns:wpi="http://schemas.microsoft.com/office/word/2010/wordprocessingInk" xmlns:wne="http://schemas.microsoft.com/office/word/2006/wordml" xmlns:wps="http://schemas.microsoft.com/office/word/2010/wordprocessingShape" mc:Ignorable="w14 wp14">
   <w:tbl>
     <w:tblPr>
       <w:tblStyle w:val="TableGrid"/>
@@ -580,10 +619,7 @@
             <w:pStyle w:val="Title"/>
           </w:pPr>
           <w:r>
-            <w:t>Backbone Wor</w:t>
-          </w:r>
-          <w:r>
-            <w:t>kshop</w:t>
+            <w:t>Backbone Workshop</w:t>
           </w:r>
         </w:p>
       </w:tc>
@@ -652,7 +688,7 @@
 </file>
 
 <file path=word/numbering.xml><?xml version="1.0" encoding="utf-8"?>
-<w:numbering xmlns:wpc="http://schemas.microsoft.com/office/word/2010/wordprocessingCanvas" xmlns:mc="http://schemas.openxmlformats.org/markup-compatibility/2006" xmlns:o="urn:schemas-microsoft-com:office:office" xmlns:r="http://schemas.openxmlformats.org/officeDocument/2006/relationships" xmlns:m="http://schemas.openxmlformats.org/officeDocument/2006/math" xmlns:v="urn:schemas-microsoft-com:vml" xmlns:wp14="http://schemas.microsoft.com/office/word/2010/wordprocessingDrawing" xmlns:wp="http://schemas.openxmlformats.org/drawingml/2006/wordprocessingDrawing" xmlns:w10="urn:schemas-microsoft-com:office:word" xmlns:w="http://schemas.openxmlformats.org/wordprocessingml/2006/main" xmlns:w14="http://schemas.microsoft.com/office/word/2010/wordml" xmlns:w15="http://schemas.microsoft.com/office/word/2012/wordml" xmlns:wpg="http://schemas.microsoft.com/office/word/2010/wordprocessingGroup" xmlns:wpi="http://schemas.microsoft.com/office/word/2010/wordprocessingInk" xmlns:wne="http://schemas.microsoft.com/office/word/2006/wordml" xmlns:wps="http://schemas.microsoft.com/office/word/2010/wordprocessingShape" mc:Ignorable="w14 w15 wp14">
+<w:numbering xmlns:wpc="http://schemas.microsoft.com/office/word/2010/wordprocessingCanvas" xmlns:mc="http://schemas.openxmlformats.org/markup-compatibility/2006" xmlns:o="urn:schemas-microsoft-com:office:office" xmlns:r="http://schemas.openxmlformats.org/officeDocument/2006/relationships" xmlns:m="http://schemas.openxmlformats.org/officeDocument/2006/math" xmlns:v="urn:schemas-microsoft-com:vml" xmlns:wp14="http://schemas.microsoft.com/office/word/2010/wordprocessingDrawing" xmlns:wp="http://schemas.openxmlformats.org/drawingml/2006/wordprocessingDrawing" xmlns:w10="urn:schemas-microsoft-com:office:word" xmlns:w="http://schemas.openxmlformats.org/wordprocessingml/2006/main" xmlns:w14="http://schemas.microsoft.com/office/word/2010/wordml" xmlns:wpg="http://schemas.microsoft.com/office/word/2010/wordprocessingGroup" xmlns:wpi="http://schemas.microsoft.com/office/word/2010/wordprocessingInk" xmlns:wne="http://schemas.microsoft.com/office/word/2006/wordml" xmlns:wps="http://schemas.microsoft.com/office/word/2010/wordprocessingShape" mc:Ignorable="w14 wp14">
   <w:abstractNum w:abstractNumId="0">
     <w:nsid w:val="046B3C4B"/>
     <w:multiLevelType w:val="hybridMultilevel"/>
@@ -1374,32 +1410,32 @@
       </w:pPr>
     </w:lvl>
   </w:abstractNum>
-  <w:num w:numId="4">
+  <w:num w:numId="1">
     <w:abstractNumId w:val="6"/>
   </w:num>
-  <w:num w:numId="5">
+  <w:num w:numId="2">
     <w:abstractNumId w:val="3"/>
   </w:num>
-  <w:num w:numId="6">
+  <w:num w:numId="3">
     <w:abstractNumId w:val="2"/>
   </w:num>
-  <w:num w:numId="7">
+  <w:num w:numId="4">
     <w:abstractNumId w:val="4"/>
   </w:num>
-  <w:num w:numId="8">
+  <w:num w:numId="5">
     <w:abstractNumId w:val="5"/>
   </w:num>
-  <w:num w:numId="9">
+  <w:num w:numId="6">
     <w:abstractNumId w:val="1"/>
   </w:num>
-  <w:num w:numId="10">
+  <w:num w:numId="7">
     <w:abstractNumId w:val="0"/>
   </w:num>
 </w:numbering>
 </file>
 
 <file path=word/styles.xml><?xml version="1.0" encoding="utf-8"?>
-<w:styles xmlns:mc="http://schemas.openxmlformats.org/markup-compatibility/2006" xmlns:r="http://schemas.openxmlformats.org/officeDocument/2006/relationships" xmlns:w="http://schemas.openxmlformats.org/wordprocessingml/2006/main" xmlns:w14="http://schemas.microsoft.com/office/word/2010/wordml" xmlns:w15="http://schemas.microsoft.com/office/word/2012/wordml" mc:Ignorable="w14 w15">
+<w:styles xmlns:mc="http://schemas.openxmlformats.org/markup-compatibility/2006" xmlns:r="http://schemas.openxmlformats.org/officeDocument/2006/relationships" xmlns:w="http://schemas.openxmlformats.org/wordprocessingml/2006/main" xmlns:w14="http://schemas.microsoft.com/office/word/2010/wordml" mc:Ignorable="w14">
   <w:docDefaults>
     <w:rPrDefault>
       <w:rPr>
@@ -1413,378 +1449,144 @@
       </w:pPr>
     </w:pPrDefault>
   </w:docDefaults>
-  <w:latentStyles w:defLockedState="0" w:defUIPriority="99" w:defSemiHidden="0" w:defUnhideWhenUsed="0" w:defQFormat="0" w:count="371">
-    <w:lsdException w:name="Normal" w:uiPriority="0" w:qFormat="1"/>
-    <w:lsdException w:name="heading 1" w:uiPriority="9" w:qFormat="1"/>
-    <w:lsdException w:name="heading 2" w:semiHidden="1" w:uiPriority="9" w:unhideWhenUsed="1" w:qFormat="1"/>
-    <w:lsdException w:name="heading 3" w:semiHidden="1" w:uiPriority="9" w:unhideWhenUsed="1" w:qFormat="1"/>
-    <w:lsdException w:name="heading 4" w:semiHidden="1" w:uiPriority="9" w:unhideWhenUsed="1" w:qFormat="1"/>
-    <w:lsdException w:name="heading 5" w:semiHidden="1" w:uiPriority="9" w:unhideWhenUsed="1" w:qFormat="1"/>
-    <w:lsdException w:name="heading 6" w:semiHidden="1" w:uiPriority="9" w:unhideWhenUsed="1" w:qFormat="1"/>
-    <w:lsdException w:name="heading 7" w:semiHidden="1" w:uiPriority="9" w:unhideWhenUsed="1" w:qFormat="1"/>
-    <w:lsdException w:name="heading 8" w:semiHidden="1" w:uiPriority="9" w:unhideWhenUsed="1" w:qFormat="1"/>
-    <w:lsdException w:name="heading 9" w:semiHidden="1" w:uiPriority="9" w:unhideWhenUsed="1" w:qFormat="1"/>
-    <w:lsdException w:name="index 1" w:semiHidden="1" w:unhideWhenUsed="1"/>
-    <w:lsdException w:name="index 2" w:semiHidden="1" w:unhideWhenUsed="1"/>
-    <w:lsdException w:name="index 3" w:semiHidden="1" w:unhideWhenUsed="1"/>
-    <w:lsdException w:name="index 4" w:semiHidden="1" w:unhideWhenUsed="1"/>
-    <w:lsdException w:name="index 5" w:semiHidden="1" w:unhideWhenUsed="1"/>
-    <w:lsdException w:name="index 6" w:semiHidden="1" w:unhideWhenUsed="1"/>
-    <w:lsdException w:name="index 7" w:semiHidden="1" w:unhideWhenUsed="1"/>
-    <w:lsdException w:name="index 8" w:semiHidden="1" w:unhideWhenUsed="1"/>
-    <w:lsdException w:name="index 9" w:semiHidden="1" w:unhideWhenUsed="1"/>
-    <w:lsdException w:name="toc 1" w:semiHidden="1" w:uiPriority="39" w:unhideWhenUsed="1"/>
-    <w:lsdException w:name="toc 2" w:semiHidden="1" w:uiPriority="39" w:unhideWhenUsed="1"/>
-    <w:lsdException w:name="toc 3" w:semiHidden="1" w:uiPriority="39" w:unhideWhenUsed="1"/>
-    <w:lsdException w:name="toc 4" w:semiHidden="1" w:uiPriority="39" w:unhideWhenUsed="1"/>
-    <w:lsdException w:name="toc 5" w:semiHidden="1" w:uiPriority="39" w:unhideWhenUsed="1"/>
-    <w:lsdException w:name="toc 6" w:semiHidden="1" w:uiPriority="39" w:unhideWhenUsed="1"/>
-    <w:lsdException w:name="toc 7" w:semiHidden="1" w:uiPriority="39" w:unhideWhenUsed="1"/>
-    <w:lsdException w:name="toc 8" w:semiHidden="1" w:uiPriority="39" w:unhideWhenUsed="1"/>
-    <w:lsdException w:name="toc 9" w:semiHidden="1" w:uiPriority="39" w:unhideWhenUsed="1"/>
-    <w:lsdException w:name="Normal Indent" w:semiHidden="1" w:unhideWhenUsed="1"/>
-    <w:lsdException w:name="footnote text" w:semiHidden="1" w:unhideWhenUsed="1"/>
-    <w:lsdException w:name="annotation text" w:semiHidden="1" w:unhideWhenUsed="1"/>
-    <w:lsdException w:name="header" w:semiHidden="1" w:unhideWhenUsed="1"/>
-    <w:lsdException w:name="footer" w:semiHidden="1" w:unhideWhenUsed="1"/>
-    <w:lsdException w:name="index heading" w:semiHidden="1" w:unhideWhenUsed="1"/>
-    <w:lsdException w:name="caption" w:semiHidden="1" w:uiPriority="35" w:unhideWhenUsed="1" w:qFormat="1"/>
-    <w:lsdException w:name="table of figures" w:semiHidden="1" w:unhideWhenUsed="1"/>
-    <w:lsdException w:name="envelope address" w:semiHidden="1" w:unhideWhenUsed="1"/>
-    <w:lsdException w:name="envelope return" w:semiHidden="1" w:unhideWhenUsed="1"/>
-    <w:lsdException w:name="footnote reference" w:semiHidden="1" w:unhideWhenUsed="1"/>
-    <w:lsdException w:name="annotation reference" w:semiHidden="1" w:unhideWhenUsed="1"/>
-    <w:lsdException w:name="line number" w:semiHidden="1" w:unhideWhenUsed="1"/>
-    <w:lsdException w:name="page number" w:semiHidden="1" w:unhideWhenUsed="1"/>
-    <w:lsdException w:name="endnote reference" w:semiHidden="1" w:unhideWhenUsed="1"/>
-    <w:lsdException w:name="endnote text" w:semiHidden="1" w:unhideWhenUsed="1"/>
-    <w:lsdException w:name="table of authorities" w:semiHidden="1" w:unhideWhenUsed="1"/>
-    <w:lsdException w:name="macro" w:semiHidden="1" w:unhideWhenUsed="1"/>
-    <w:lsdException w:name="toa heading" w:semiHidden="1" w:unhideWhenUsed="1"/>
-    <w:lsdException w:name="List" w:semiHidden="1" w:unhideWhenUsed="1"/>
-    <w:lsdException w:name="List Bullet" w:semiHidden="1" w:unhideWhenUsed="1"/>
-    <w:lsdException w:name="List Number" w:semiHidden="1" w:unhideWhenUsed="1"/>
-    <w:lsdException w:name="List 2" w:semiHidden="1" w:unhideWhenUsed="1"/>
-    <w:lsdException w:name="List 3" w:semiHidden="1" w:unhideWhenUsed="1"/>
-    <w:lsdException w:name="List 4" w:semiHidden="1" w:unhideWhenUsed="1"/>
-    <w:lsdException w:name="List 5" w:semiHidden="1" w:unhideWhenUsed="1"/>
-    <w:lsdException w:name="List Bullet 2" w:semiHidden="1" w:unhideWhenUsed="1"/>
-    <w:lsdException w:name="List Bullet 3" w:semiHidden="1" w:unhideWhenUsed="1"/>
-    <w:lsdException w:name="List Bullet 4" w:semiHidden="1" w:unhideWhenUsed="1"/>
-    <w:lsdException w:name="List Bullet 5" w:semiHidden="1" w:unhideWhenUsed="1"/>
-    <w:lsdException w:name="List Number 2" w:semiHidden="1" w:unhideWhenUsed="1"/>
-    <w:lsdException w:name="List Number 3" w:semiHidden="1" w:unhideWhenUsed="1"/>
-    <w:lsdException w:name="List Number 4" w:semiHidden="1" w:unhideWhenUsed="1"/>
-    <w:lsdException w:name="List Number 5" w:semiHidden="1" w:unhideWhenUsed="1"/>
-    <w:lsdException w:name="Title" w:uiPriority="10" w:qFormat="1"/>
-    <w:lsdException w:name="Closing" w:semiHidden="1" w:unhideWhenUsed="1"/>
-    <w:lsdException w:name="Signature" w:semiHidden="1" w:unhideWhenUsed="1"/>
-    <w:lsdException w:name="Default Paragraph Font" w:semiHidden="1" w:uiPriority="1" w:unhideWhenUsed="1"/>
-    <w:lsdException w:name="Body Text" w:semiHidden="1" w:unhideWhenUsed="1"/>
-    <w:lsdException w:name="Body Text Indent" w:semiHidden="1" w:unhideWhenUsed="1"/>
-    <w:lsdException w:name="List Continue" w:semiHidden="1" w:unhideWhenUsed="1"/>
-    <w:lsdException w:name="List Continue 2" w:semiHidden="1" w:unhideWhenUsed="1"/>
-    <w:lsdException w:name="List Continue 3" w:semiHidden="1" w:unhideWhenUsed="1"/>
-    <w:lsdException w:name="List Continue 4" w:semiHidden="1" w:unhideWhenUsed="1"/>
-    <w:lsdException w:name="List Continue 5" w:semiHidden="1" w:unhideWhenUsed="1"/>
-    <w:lsdException w:name="Message Header" w:semiHidden="1" w:unhideWhenUsed="1"/>
-    <w:lsdException w:name="Subtitle" w:uiPriority="11" w:qFormat="1"/>
-    <w:lsdException w:name="Salutation" w:semiHidden="1" w:unhideWhenUsed="1"/>
-    <w:lsdException w:name="Date" w:semiHidden="1" w:unhideWhenUsed="1"/>
-    <w:lsdException w:name="Body Text First Indent" w:semiHidden="1" w:unhideWhenUsed="1"/>
-    <w:lsdException w:name="Body Text First Indent 2" w:semiHidden="1" w:unhideWhenUsed="1"/>
-    <w:lsdException w:name="Note Heading" w:semiHidden="1" w:unhideWhenUsed="1"/>
-    <w:lsdException w:name="Body Text 2" w:semiHidden="1" w:unhideWhenUsed="1"/>
-    <w:lsdException w:name="Body Text 3" w:semiHidden="1" w:unhideWhenUsed="1"/>
-    <w:lsdException w:name="Body Text Indent 2" w:semiHidden="1" w:unhideWhenUsed="1"/>
-    <w:lsdException w:name="Body Text Indent 3" w:semiHidden="1" w:unhideWhenUsed="1"/>
-    <w:lsdException w:name="Block Text" w:semiHidden="1" w:unhideWhenUsed="1"/>
-    <w:lsdException w:name="Hyperlink" w:semiHidden="1" w:unhideWhenUsed="1"/>
-    <w:lsdException w:name="FollowedHyperlink" w:semiHidden="1" w:unhideWhenUsed="1"/>
-    <w:lsdException w:name="Strong" w:uiPriority="22" w:qFormat="1"/>
-    <w:lsdException w:name="Emphasis" w:uiPriority="20" w:qFormat="1"/>
-    <w:lsdException w:name="Document Map" w:semiHidden="1" w:unhideWhenUsed="1"/>
-    <w:lsdException w:name="Plain Text" w:semiHidden="1" w:unhideWhenUsed="1"/>
-    <w:lsdException w:name="E-mail Signature" w:semiHidden="1" w:unhideWhenUsed="1"/>
-    <w:lsdException w:name="HTML Top of Form" w:semiHidden="1" w:unhideWhenUsed="1"/>
-    <w:lsdException w:name="HTML Bottom of Form" w:semiHidden="1" w:unhideWhenUsed="1"/>
-    <w:lsdException w:name="Normal (Web)" w:semiHidden="1" w:unhideWhenUsed="1"/>
-    <w:lsdException w:name="HTML Acronym" w:semiHidden="1" w:unhideWhenUsed="1"/>
-    <w:lsdException w:name="HTML Address" w:semiHidden="1" w:unhideWhenUsed="1"/>
-    <w:lsdException w:name="HTML Cite" w:semiHidden="1" w:unhideWhenUsed="1"/>
-    <w:lsdException w:name="HTML Code" w:semiHidden="1" w:unhideWhenUsed="1"/>
-    <w:lsdException w:name="HTML Definition" w:semiHidden="1" w:unhideWhenUsed="1"/>
-    <w:lsdException w:name="HTML Keyboard" w:semiHidden="1" w:unhideWhenUsed="1"/>
-    <w:lsdException w:name="HTML Preformatted" w:semiHidden="1" w:unhideWhenUsed="1"/>
-    <w:lsdException w:name="HTML Sample" w:semiHidden="1" w:unhideWhenUsed="1"/>
-    <w:lsdException w:name="HTML Typewriter" w:semiHidden="1" w:unhideWhenUsed="1"/>
-    <w:lsdException w:name="HTML Variable" w:semiHidden="1" w:unhideWhenUsed="1"/>
-    <w:lsdException w:name="Normal Table" w:semiHidden="1" w:unhideWhenUsed="1"/>
-    <w:lsdException w:name="annotation subject" w:semiHidden="1" w:unhideWhenUsed="1"/>
-    <w:lsdException w:name="No List" w:semiHidden="1" w:unhideWhenUsed="1"/>
-    <w:lsdException w:name="Outline List 1" w:semiHidden="1" w:unhideWhenUsed="1"/>
-    <w:lsdException w:name="Outline List 2" w:semiHidden="1" w:unhideWhenUsed="1"/>
-    <w:lsdException w:name="Outline List 3" w:semiHidden="1" w:unhideWhenUsed="1"/>
-    <w:lsdException w:name="Table Simple 1" w:semiHidden="1" w:unhideWhenUsed="1"/>
-    <w:lsdException w:name="Table Simple 2" w:semiHidden="1" w:unhideWhenUsed="1"/>
-    <w:lsdException w:name="Table Simple 3" w:semiHidden="1" w:unhideWhenUsed="1"/>
-    <w:lsdException w:name="Table Classic 1" w:semiHidden="1" w:unhideWhenUsed="1"/>
-    <w:lsdException w:name="Table Classic 2" w:semiHidden="1" w:unhideWhenUsed="1"/>
-    <w:lsdException w:name="Table Classic 3" w:semiHidden="1" w:unhideWhenUsed="1"/>
-    <w:lsdException w:name="Table Classic 4" w:semiHidden="1" w:unhideWhenUsed="1"/>
-    <w:lsdException w:name="Table Colorful 1" w:semiHidden="1" w:unhideWhenUsed="1"/>
-    <w:lsdException w:name="Table Colorful 2" w:semiHidden="1" w:unhideWhenUsed="1"/>
-    <w:lsdException w:name="Table Colorful 3" w:semiHidden="1" w:unhideWhenUsed="1"/>
-    <w:lsdException w:name="Table Columns 1" w:semiHidden="1" w:unhideWhenUsed="1"/>
-    <w:lsdException w:name="Table Columns 2" w:semiHidden="1" w:unhideWhenUsed="1"/>
-    <w:lsdException w:name="Table Columns 3" w:semiHidden="1" w:unhideWhenUsed="1"/>
-    <w:lsdException w:name="Table Columns 4" w:semiHidden="1" w:unhideWhenUsed="1"/>
-    <w:lsdException w:name="Table Columns 5" w:semiHidden="1" w:unhideWhenUsed="1"/>
-    <w:lsdException w:name="Table Grid 1" w:semiHidden="1" w:unhideWhenUsed="1"/>
-    <w:lsdException w:name="Table Grid 2" w:semiHidden="1" w:unhideWhenUsed="1"/>
-    <w:lsdException w:name="Table Grid 3" w:semiHidden="1" w:unhideWhenUsed="1"/>
-    <w:lsdException w:name="Table Grid 4" w:semiHidden="1" w:unhideWhenUsed="1"/>
-    <w:lsdException w:name="Table Grid 5" w:semiHidden="1" w:unhideWhenUsed="1"/>
-    <w:lsdException w:name="Table Grid 6" w:semiHidden="1" w:unhideWhenUsed="1"/>
-    <w:lsdException w:name="Table Grid 7" w:semiHidden="1" w:unhideWhenUsed="1"/>
-    <w:lsdException w:name="Table Grid 8" w:semiHidden="1" w:unhideWhenUsed="1"/>
-    <w:lsdException w:name="Table List 1" w:semiHidden="1" w:unhideWhenUsed="1"/>
-    <w:lsdException w:name="Table List 2" w:semiHidden="1" w:unhideWhenUsed="1"/>
-    <w:lsdException w:name="Table List 3" w:semiHidden="1" w:unhideWhenUsed="1"/>
-    <w:lsdException w:name="Table List 4" w:semiHidden="1" w:unhideWhenUsed="1"/>
-    <w:lsdException w:name="Table List 5" w:semiHidden="1" w:unhideWhenUsed="1"/>
-    <w:lsdException w:name="Table List 6" w:semiHidden="1" w:unhideWhenUsed="1"/>
-    <w:lsdException w:name="Table List 7" w:semiHidden="1" w:unhideWhenUsed="1"/>
-    <w:lsdException w:name="Table List 8" w:semiHidden="1" w:unhideWhenUsed="1"/>
-    <w:lsdException w:name="Table 3D effects 1" w:semiHidden="1" w:unhideWhenUsed="1"/>
-    <w:lsdException w:name="Table 3D effects 2" w:semiHidden="1" w:unhideWhenUsed="1"/>
-    <w:lsdException w:name="Table 3D effects 3" w:semiHidden="1" w:unhideWhenUsed="1"/>
-    <w:lsdException w:name="Table Contemporary" w:semiHidden="1" w:unhideWhenUsed="1"/>
-    <w:lsdException w:name="Table Elegant" w:semiHidden="1" w:unhideWhenUsed="1"/>
-    <w:lsdException w:name="Table Professional" w:semiHidden="1" w:unhideWhenUsed="1"/>
-    <w:lsdException w:name="Table Subtle 1" w:semiHidden="1" w:unhideWhenUsed="1"/>
-    <w:lsdException w:name="Table Subtle 2" w:semiHidden="1" w:unhideWhenUsed="1"/>
-    <w:lsdException w:name="Table Web 1" w:semiHidden="1" w:unhideWhenUsed="1"/>
-    <w:lsdException w:name="Table Web 2" w:semiHidden="1" w:unhideWhenUsed="1"/>
-    <w:lsdException w:name="Table Web 3" w:semiHidden="1" w:unhideWhenUsed="1"/>
-    <w:lsdException w:name="Balloon Text" w:semiHidden="1" w:unhideWhenUsed="1"/>
-    <w:lsdException w:name="Table Grid" w:uiPriority="39"/>
-    <w:lsdException w:name="Table Theme" w:semiHidden="1" w:unhideWhenUsed="1"/>
-    <w:lsdException w:name="Placeholder Text" w:semiHidden="1"/>
-    <w:lsdException w:name="No Spacing" w:uiPriority="1" w:qFormat="1"/>
-    <w:lsdException w:name="Light Shading" w:uiPriority="60"/>
-    <w:lsdException w:name="Light List" w:uiPriority="61"/>
-    <w:lsdException w:name="Light Grid" w:uiPriority="62"/>
-    <w:lsdException w:name="Medium Shading 1" w:uiPriority="63"/>
-    <w:lsdException w:name="Medium Shading 2" w:uiPriority="64"/>
-    <w:lsdException w:name="Medium List 1" w:uiPriority="65"/>
-    <w:lsdException w:name="Medium List 2" w:uiPriority="66"/>
-    <w:lsdException w:name="Medium Grid 1" w:uiPriority="67"/>
-    <w:lsdException w:name="Medium Grid 2" w:uiPriority="68"/>
-    <w:lsdException w:name="Medium Grid 3" w:uiPriority="69"/>
-    <w:lsdException w:name="Dark List" w:uiPriority="70"/>
-    <w:lsdException w:name="Colorful Shading" w:uiPriority="71"/>
-    <w:lsdException w:name="Colorful List" w:uiPriority="72"/>
-    <w:lsdException w:name="Colorful Grid" w:uiPriority="73"/>
-    <w:lsdException w:name="Light Shading Accent 1" w:uiPriority="60"/>
-    <w:lsdException w:name="Light List Accent 1" w:uiPriority="61"/>
-    <w:lsdException w:name="Light Grid Accent 1" w:uiPriority="62"/>
-    <w:lsdException w:name="Medium Shading 1 Accent 1" w:uiPriority="63"/>
-    <w:lsdException w:name="Medium Shading 2 Accent 1" w:uiPriority="64"/>
-    <w:lsdException w:name="Medium List 1 Accent 1" w:uiPriority="65"/>
-    <w:lsdException w:name="Revision" w:semiHidden="1"/>
-    <w:lsdException w:name="List Paragraph" w:uiPriority="34" w:qFormat="1"/>
-    <w:lsdException w:name="Quote" w:uiPriority="29" w:qFormat="1"/>
-    <w:lsdException w:name="Intense Quote" w:uiPriority="30" w:qFormat="1"/>
-    <w:lsdException w:name="Medium List 2 Accent 1" w:uiPriority="66"/>
-    <w:lsdException w:name="Medium Grid 1 Accent 1" w:uiPriority="67"/>
-    <w:lsdException w:name="Medium Grid 2 Accent 1" w:uiPriority="68"/>
-    <w:lsdException w:name="Medium Grid 3 Accent 1" w:uiPriority="69"/>
-    <w:lsdException w:name="Dark List Accent 1" w:uiPriority="70"/>
-    <w:lsdException w:name="Colorful Shading Accent 1" w:uiPriority="71"/>
-    <w:lsdException w:name="Colorful List Accent 1" w:uiPriority="72"/>
-    <w:lsdException w:name="Colorful Grid Accent 1" w:uiPriority="73"/>
-    <w:lsdException w:name="Light Shading Accent 2" w:uiPriority="60"/>
-    <w:lsdException w:name="Light List Accent 2" w:uiPriority="61"/>
-    <w:lsdException w:name="Light Grid Accent 2" w:uiPriority="62"/>
-    <w:lsdException w:name="Medium Shading 1 Accent 2" w:uiPriority="63"/>
-    <w:lsdException w:name="Medium Shading 2 Accent 2" w:uiPriority="64"/>
-    <w:lsdException w:name="Medium List 1 Accent 2" w:uiPriority="65"/>
-    <w:lsdException w:name="Medium List 2 Accent 2" w:uiPriority="66"/>
-    <w:lsdException w:name="Medium Grid 1 Accent 2" w:uiPriority="67"/>
-    <w:lsdException w:name="Medium Grid 2 Accent 2" w:uiPriority="68"/>
-    <w:lsdException w:name="Medium Grid 3 Accent 2" w:uiPriority="69"/>
-    <w:lsdException w:name="Dark List Accent 2" w:uiPriority="70"/>
-    <w:lsdException w:name="Colorful Shading Accent 2" w:uiPriority="71"/>
-    <w:lsdException w:name="Colorful List Accent 2" w:uiPriority="72"/>
-    <w:lsdException w:name="Colorful Grid Accent 2" w:uiPriority="73"/>
-    <w:lsdException w:name="Light Shading Accent 3" w:uiPriority="60"/>
-    <w:lsdException w:name="Light List Accent 3" w:uiPriority="61"/>
-    <w:lsdException w:name="Light Grid Accent 3" w:uiPriority="62"/>
-    <w:lsdException w:name="Medium Shading 1 Accent 3" w:uiPriority="63"/>
-    <w:lsdException w:name="Medium Shading 2 Accent 3" w:uiPriority="64"/>
-    <w:lsdException w:name="Medium List 1 Accent 3" w:uiPriority="65"/>
-    <w:lsdException w:name="Medium List 2 Accent 3" w:uiPriority="66"/>
-    <w:lsdException w:name="Medium Grid 1 Accent 3" w:uiPriority="67"/>
-    <w:lsdException w:name="Medium Grid 2 Accent 3" w:uiPriority="68"/>
-    <w:lsdException w:name="Medium Grid 3 Accent 3" w:uiPriority="69"/>
-    <w:lsdException w:name="Dark List Accent 3" w:uiPriority="70"/>
-    <w:lsdException w:name="Colorful Shading Accent 3" w:uiPriority="71"/>
-    <w:lsdException w:name="Colorful List Accent 3" w:uiPriority="72"/>
-    <w:lsdException w:name="Colorful Grid Accent 3" w:uiPriority="73"/>
-    <w:lsdException w:name="Light Shading Accent 4" w:uiPriority="60"/>
-    <w:lsdException w:name="Light List Accent 4" w:uiPriority="61"/>
-    <w:lsdException w:name="Light Grid Accent 4" w:uiPriority="62"/>
-    <w:lsdException w:name="Medium Shading 1 Accent 4" w:uiPriority="63"/>
-    <w:lsdException w:name="Medium Shading 2 Accent 4" w:uiPriority="64"/>
-    <w:lsdException w:name="Medium List 1 Accent 4" w:uiPriority="65"/>
-    <w:lsdException w:name="Medium List 2 Accent 4" w:uiPriority="66"/>
-    <w:lsdException w:name="Medium Grid 1 Accent 4" w:uiPriority="67"/>
-    <w:lsdException w:name="Medium Grid 2 Accent 4" w:uiPriority="68"/>
-    <w:lsdException w:name="Medium Grid 3 Accent 4" w:uiPriority="69"/>
-    <w:lsdException w:name="Dark List Accent 4" w:uiPriority="70"/>
-    <w:lsdException w:name="Colorful Shading Accent 4" w:uiPriority="71"/>
-    <w:lsdException w:name="Colorful List Accent 4" w:uiPriority="72"/>
-    <w:lsdException w:name="Colorful Grid Accent 4" w:uiPriority="73"/>
-    <w:lsdException w:name="Light Shading Accent 5" w:uiPriority="60"/>
-    <w:lsdException w:name="Light List Accent 5" w:uiPriority="61"/>
-    <w:lsdException w:name="Light Grid Accent 5" w:uiPriority="62"/>
-    <w:lsdException w:name="Medium Shading 1 Accent 5" w:uiPriority="63"/>
-    <w:lsdException w:name="Medium Shading 2 Accent 5" w:uiPriority="64"/>
-    <w:lsdException w:name="Medium List 1 Accent 5" w:uiPriority="65"/>
-    <w:lsdException w:name="Medium List 2 Accent 5" w:uiPriority="66"/>
-    <w:lsdException w:name="Medium Grid 1 Accent 5" w:uiPriority="67"/>
-    <w:lsdException w:name="Medium Grid 2 Accent 5" w:uiPriority="68"/>
-    <w:lsdException w:name="Medium Grid 3 Accent 5" w:uiPriority="69"/>
-    <w:lsdException w:name="Dark List Accent 5" w:uiPriority="70"/>
-    <w:lsdException w:name="Colorful Shading Accent 5" w:uiPriority="71"/>
-    <w:lsdException w:name="Colorful List Accent 5" w:uiPriority="72"/>
-    <w:lsdException w:name="Colorful Grid Accent 5" w:uiPriority="73"/>
-    <w:lsdException w:name="Light Shading Accent 6" w:uiPriority="60"/>
-    <w:lsdException w:name="Light List Accent 6" w:uiPriority="61"/>
-    <w:lsdException w:name="Light Grid Accent 6" w:uiPriority="62"/>
-    <w:lsdException w:name="Medium Shading 1 Accent 6" w:uiPriority="63"/>
-    <w:lsdException w:name="Medium Shading 2 Accent 6" w:uiPriority="64"/>
-    <w:lsdException w:name="Medium List 1 Accent 6" w:uiPriority="65"/>
-    <w:lsdException w:name="Medium List 2 Accent 6" w:uiPriority="66"/>
-    <w:lsdException w:name="Medium Grid 1 Accent 6" w:uiPriority="67"/>
-    <w:lsdException w:name="Medium Grid 2 Accent 6" w:uiPriority="68"/>
-    <w:lsdException w:name="Medium Grid 3 Accent 6" w:uiPriority="69"/>
-    <w:lsdException w:name="Dark List Accent 6" w:uiPriority="70"/>
-    <w:lsdException w:name="Colorful Shading Accent 6" w:uiPriority="71"/>
-    <w:lsdException w:name="Colorful List Accent 6" w:uiPriority="72"/>
-    <w:lsdException w:name="Colorful Grid Accent 6" w:uiPriority="73"/>
-    <w:lsdException w:name="Subtle Emphasis" w:uiPriority="19" w:qFormat="1"/>
-    <w:lsdException w:name="Intense Emphasis" w:uiPriority="21" w:qFormat="1"/>
-    <w:lsdException w:name="Subtle Reference" w:uiPriority="31" w:qFormat="1"/>
-    <w:lsdException w:name="Intense Reference" w:uiPriority="32" w:qFormat="1"/>
-    <w:lsdException w:name="Book Title" w:uiPriority="33" w:qFormat="1"/>
-    <w:lsdException w:name="Bibliography" w:semiHidden="1" w:uiPriority="37" w:unhideWhenUsed="1"/>
-    <w:lsdException w:name="TOC Heading" w:semiHidden="1" w:uiPriority="39" w:unhideWhenUsed="1" w:qFormat="1"/>
-    <w:lsdException w:name="Plain Table 1" w:uiPriority="41"/>
-    <w:lsdException w:name="Plain Table 2" w:uiPriority="42"/>
-    <w:lsdException w:name="Plain Table 3" w:uiPriority="43"/>
-    <w:lsdException w:name="Plain Table 4" w:uiPriority="44"/>
-    <w:lsdException w:name="Plain Table 5" w:uiPriority="45"/>
-    <w:lsdException w:name="Grid Table Light" w:uiPriority="40"/>
-    <w:lsdException w:name="Grid Table 1 Light" w:uiPriority="46"/>
-    <w:lsdException w:name="Grid Table 2" w:uiPriority="47"/>
-    <w:lsdException w:name="Grid Table 3" w:uiPriority="48"/>
-    <w:lsdException w:name="Grid Table 4" w:uiPriority="49"/>
-    <w:lsdException w:name="Grid Table 5 Dark" w:uiPriority="50"/>
-    <w:lsdException w:name="Grid Table 6 Colorful" w:uiPriority="51"/>
-    <w:lsdException w:name="Grid Table 7 Colorful" w:uiPriority="52"/>
-    <w:lsdException w:name="Grid Table 1 Light Accent 1" w:uiPriority="46"/>
-    <w:lsdException w:name="Grid Table 2 Accent 1" w:uiPriority="47"/>
-    <w:lsdException w:name="Grid Table 3 Accent 1" w:uiPriority="48"/>
-    <w:lsdException w:name="Grid Table 4 Accent 1" w:uiPriority="49"/>
-    <w:lsdException w:name="Grid Table 5 Dark Accent 1" w:uiPriority="50"/>
-    <w:lsdException w:name="Grid Table 6 Colorful Accent 1" w:uiPriority="51"/>
-    <w:lsdException w:name="Grid Table 7 Colorful Accent 1" w:uiPriority="52"/>
-    <w:lsdException w:name="Grid Table 1 Light Accent 2" w:uiPriority="46"/>
-    <w:lsdException w:name="Grid Table 2 Accent 2" w:uiPriority="47"/>
-    <w:lsdException w:name="Grid Table 3 Accent 2" w:uiPriority="48"/>
-    <w:lsdException w:name="Grid Table 4 Accent 2" w:uiPriority="49"/>
-    <w:lsdException w:name="Grid Table 5 Dark Accent 2" w:uiPriority="50"/>
-    <w:lsdException w:name="Grid Table 6 Colorful Accent 2" w:uiPriority="51"/>
-    <w:lsdException w:name="Grid Table 7 Colorful Accent 2" w:uiPriority="52"/>
-    <w:lsdException w:name="Grid Table 1 Light Accent 3" w:uiPriority="46"/>
-    <w:lsdException w:name="Grid Table 2 Accent 3" w:uiPriority="47"/>
-    <w:lsdException w:name="Grid Table 3 Accent 3" w:uiPriority="48"/>
-    <w:lsdException w:name="Grid Table 4 Accent 3" w:uiPriority="49"/>
-    <w:lsdException w:name="Grid Table 5 Dark Accent 3" w:uiPriority="50"/>
-    <w:lsdException w:name="Grid Table 6 Colorful Accent 3" w:uiPriority="51"/>
-    <w:lsdException w:name="Grid Table 7 Colorful Accent 3" w:uiPriority="52"/>
-    <w:lsdException w:name="Grid Table 1 Light Accent 4" w:uiPriority="46"/>
-    <w:lsdException w:name="Grid Table 2 Accent 4" w:uiPriority="47"/>
-    <w:lsdException w:name="Grid Table 3 Accent 4" w:uiPriority="48"/>
-    <w:lsdException w:name="Grid Table 4 Accent 4" w:uiPriority="49"/>
-    <w:lsdException w:name="Grid Table 5 Dark Accent 4" w:uiPriority="50"/>
-    <w:lsdException w:name="Grid Table 6 Colorful Accent 4" w:uiPriority="51"/>
-    <w:lsdException w:name="Grid Table 7 Colorful Accent 4" w:uiPriority="52"/>
-    <w:lsdException w:name="Grid Table 1 Light Accent 5" w:uiPriority="46"/>
-    <w:lsdException w:name="Grid Table 2 Accent 5" w:uiPriority="47"/>
-    <w:lsdException w:name="Grid Table 3 Accent 5" w:uiPriority="48"/>
-    <w:lsdException w:name="Grid Table 4 Accent 5" w:uiPriority="49"/>
-    <w:lsdException w:name="Grid Table 5 Dark Accent 5" w:uiPriority="50"/>
-    <w:lsdException w:name="Grid Table 6 Colorful Accent 5" w:uiPriority="51"/>
-    <w:lsdException w:name="Grid Table 7 Colorful Accent 5" w:uiPriority="52"/>
-    <w:lsdException w:name="Grid Table 1 Light Accent 6" w:uiPriority="46"/>
-    <w:lsdException w:name="Grid Table 2 Accent 6" w:uiPriority="47"/>
-    <w:lsdException w:name="Grid Table 3 Accent 6" w:uiPriority="48"/>
-    <w:lsdException w:name="Grid Table 4 Accent 6" w:uiPriority="49"/>
-    <w:lsdException w:name="Grid Table 5 Dark Accent 6" w:uiPriority="50"/>
-    <w:lsdException w:name="Grid Table 6 Colorful Accent 6" w:uiPriority="51"/>
-    <w:lsdException w:name="Grid Table 7 Colorful Accent 6" w:uiPriority="52"/>
-    <w:lsdException w:name="List Table 1 Light" w:uiPriority="46"/>
-    <w:lsdException w:name="List Table 2" w:uiPriority="47"/>
-    <w:lsdException w:name="List Table 3" w:uiPriority="48"/>
-    <w:lsdException w:name="List Table 4" w:uiPriority="49"/>
-    <w:lsdException w:name="List Table 5 Dark" w:uiPriority="50"/>
-    <w:lsdException w:name="List Table 6 Colorful" w:uiPriority="51"/>
-    <w:lsdException w:name="List Table 7 Colorful" w:uiPriority="52"/>
-    <w:lsdException w:name="List Table 1 Light Accent 1" w:uiPriority="46"/>
-    <w:lsdException w:name="List Table 2 Accent 1" w:uiPriority="47"/>
-    <w:lsdException w:name="List Table 3 Accent 1" w:uiPriority="48"/>
-    <w:lsdException w:name="List Table 4 Accent 1" w:uiPriority="49"/>
-    <w:lsdException w:name="List Table 5 Dark Accent 1" w:uiPriority="50"/>
-    <w:lsdException w:name="List Table 6 Colorful Accent 1" w:uiPriority="51"/>
-    <w:lsdException w:name="List Table 7 Colorful Accent 1" w:uiPriority="52"/>
-    <w:lsdException w:name="List Table 1 Light Accent 2" w:uiPriority="46"/>
-    <w:lsdException w:name="List Table 2 Accent 2" w:uiPriority="47"/>
-    <w:lsdException w:name="List Table 3 Accent 2" w:uiPriority="48"/>
-    <w:lsdException w:name="List Table 4 Accent 2" w:uiPriority="49"/>
-    <w:lsdException w:name="List Table 5 Dark Accent 2" w:uiPriority="50"/>
-    <w:lsdException w:name="List Table 6 Colorful Accent 2" w:uiPriority="51"/>
-    <w:lsdException w:name="List Table 7 Colorful Accent 2" w:uiPriority="52"/>
-    <w:lsdException w:name="List Table 1 Light Accent 3" w:uiPriority="46"/>
-    <w:lsdException w:name="List Table 2 Accent 3" w:uiPriority="47"/>
-    <w:lsdException w:name="List Table 3 Accent 3" w:uiPriority="48"/>
-    <w:lsdException w:name="List Table 4 Accent 3" w:uiPriority="49"/>
-    <w:lsdException w:name="List Table 5 Dark Accent 3" w:uiPriority="50"/>
-    <w:lsdException w:name="List Table 6 Colorful Accent 3" w:uiPriority="51"/>
-    <w:lsdException w:name="List Table 7 Colorful Accent 3" w:uiPriority="52"/>
-    <w:lsdException w:name="List Table 1 Light Accent 4" w:uiPriority="46"/>
-    <w:lsdException w:name="List Table 2 Accent 4" w:uiPriority="47"/>
-    <w:lsdException w:name="List Table 3 Accent 4" w:uiPriority="48"/>
-    <w:lsdException w:name="List Table 4 Accent 4" w:uiPriority="49"/>
-    <w:lsdException w:name="List Table 5 Dark Accent 4" w:uiPriority="50"/>
-    <w:lsdException w:name="List Table 6 Colorful Accent 4" w:uiPriority="51"/>
-    <w:lsdException w:name="List Table 7 Colorful Accent 4" w:uiPriority="52"/>
-    <w:lsdException w:name="List Table 1 Light Accent 5" w:uiPriority="46"/>
-    <w:lsdException w:name="List Table 2 Accent 5" w:uiPriority="47"/>
-    <w:lsdException w:name="List Table 3 Accent 5" w:uiPriority="48"/>
-    <w:lsdException w:name="List Table 4 Accent 5" w:uiPriority="49"/>
-    <w:lsdException w:name="List Table 5 Dark Accent 5" w:uiPriority="50"/>
-    <w:lsdException w:name="List Table 6 Colorful Accent 5" w:uiPriority="51"/>
-    <w:lsdException w:name="List Table 7 Colorful Accent 5" w:uiPriority="52"/>
-    <w:lsdException w:name="List Table 1 Light Accent 6" w:uiPriority="46"/>
-    <w:lsdException w:name="List Table 2 Accent 6" w:uiPriority="47"/>
-    <w:lsdException w:name="List Table 3 Accent 6" w:uiPriority="48"/>
-    <w:lsdException w:name="List Table 4 Accent 6" w:uiPriority="49"/>
-    <w:lsdException w:name="List Table 5 Dark Accent 6" w:uiPriority="50"/>
-    <w:lsdException w:name="List Table 6 Colorful Accent 6" w:uiPriority="51"/>
-    <w:lsdException w:name="List Table 7 Colorful Accent 6" w:uiPriority="52"/>
+  <w:latentStyles w:defLockedState="0" w:defUIPriority="99" w:defSemiHidden="1" w:defUnhideWhenUsed="1" w:defQFormat="0" w:count="267">
+    <w:lsdException w:name="Normal" w:semiHidden="0" w:uiPriority="0" w:unhideWhenUsed="0" w:qFormat="1"/>
+    <w:lsdException w:name="heading 1" w:semiHidden="0" w:uiPriority="9" w:unhideWhenUsed="0" w:qFormat="1"/>
+    <w:lsdException w:name="heading 2" w:uiPriority="9" w:qFormat="1"/>
+    <w:lsdException w:name="heading 3" w:uiPriority="9" w:qFormat="1"/>
+    <w:lsdException w:name="heading 4" w:uiPriority="9" w:qFormat="1"/>
+    <w:lsdException w:name="heading 5" w:uiPriority="9" w:qFormat="1"/>
+    <w:lsdException w:name="heading 6" w:uiPriority="9" w:qFormat="1"/>
+    <w:lsdException w:name="heading 7" w:uiPriority="9" w:qFormat="1"/>
+    <w:lsdException w:name="heading 8" w:uiPriority="9" w:qFormat="1"/>
+    <w:lsdException w:name="heading 9" w:uiPriority="9" w:qFormat="1"/>
+    <w:lsdException w:name="toc 1" w:uiPriority="39"/>
+    <w:lsdException w:name="toc 2" w:uiPriority="39"/>
+    <w:lsdException w:name="toc 3" w:uiPriority="39"/>
+    <w:lsdException w:name="toc 4" w:uiPriority="39"/>
+    <w:lsdException w:name="toc 5" w:uiPriority="39"/>
+    <w:lsdException w:name="toc 6" w:uiPriority="39"/>
+    <w:lsdException w:name="toc 7" w:uiPriority="39"/>
+    <w:lsdException w:name="toc 8" w:uiPriority="39"/>
+    <w:lsdException w:name="toc 9" w:uiPriority="39"/>
+    <w:lsdException w:name="caption" w:uiPriority="35" w:qFormat="1"/>
+    <w:lsdException w:name="Title" w:semiHidden="0" w:uiPriority="10" w:unhideWhenUsed="0" w:qFormat="1"/>
+    <w:lsdException w:name="Default Paragraph Font" w:uiPriority="1"/>
+    <w:lsdException w:name="Subtitle" w:semiHidden="0" w:uiPriority="11" w:unhideWhenUsed="0" w:qFormat="1"/>
+    <w:lsdException w:name="Strong" w:semiHidden="0" w:uiPriority="22" w:unhideWhenUsed="0" w:qFormat="1"/>
+    <w:lsdException w:name="Emphasis" w:semiHidden="0" w:uiPriority="20" w:unhideWhenUsed="0" w:qFormat="1"/>
+    <w:lsdException w:name="Table Grid" w:semiHidden="0" w:uiPriority="39" w:unhideWhenUsed="0"/>
+    <w:lsdException w:name="Placeholder Text" w:unhideWhenUsed="0"/>
+    <w:lsdException w:name="No Spacing" w:semiHidden="0" w:uiPriority="1" w:unhideWhenUsed="0" w:qFormat="1"/>
+    <w:lsdException w:name="Light Shading" w:semiHidden="0" w:uiPriority="60" w:unhideWhenUsed="0"/>
+    <w:lsdException w:name="Light List" w:semiHidden="0" w:uiPriority="61" w:unhideWhenUsed="0"/>
+    <w:lsdException w:name="Light Grid" w:semiHidden="0" w:uiPriority="62" w:unhideWhenUsed="0"/>
+    <w:lsdException w:name="Medium Shading 1" w:semiHidden="0" w:uiPriority="63" w:unhideWhenUsed="0"/>
+    <w:lsdException w:name="Medium Shading 2" w:semiHidden="0" w:uiPriority="64" w:unhideWhenUsed="0"/>
+    <w:lsdException w:name="Medium List 1" w:semiHidden="0" w:uiPriority="65" w:unhideWhenUsed="0"/>
+    <w:lsdException w:name="Medium List 2" w:semiHidden="0" w:uiPriority="66" w:unhideWhenUsed="0"/>
+    <w:lsdException w:name="Medium Grid 1" w:semiHidden="0" w:uiPriority="67" w:unhideWhenUsed="0"/>
+    <w:lsdException w:name="Medium Grid 2" w:semiHidden="0" w:uiPriority="68" w:unhideWhenUsed="0"/>
+    <w:lsdException w:name="Medium Grid 3" w:semiHidden="0" w:uiPriority="69" w:unhideWhenUsed="0"/>
+    <w:lsdException w:name="Dark List" w:semiHidden="0" w:uiPriority="70" w:unhideWhenUsed="0"/>
+    <w:lsdException w:name="Colorful Shading" w:semiHidden="0" w:uiPriority="71" w:unhideWhenUsed="0"/>
+    <w:lsdException w:name="Colorful List" w:semiHidden="0" w:uiPriority="72" w:unhideWhenUsed="0"/>
+    <w:lsdException w:name="Colorful Grid" w:semiHidden="0" w:uiPriority="73" w:unhideWhenUsed="0"/>
+    <w:lsdException w:name="Light Shading Accent 1" w:semiHidden="0" w:uiPriority="60" w:unhideWhenUsed="0"/>
+    <w:lsdException w:name="Light List Accent 1" w:semiHidden="0" w:uiPriority="61" w:unhideWhenUsed="0"/>
+    <w:lsdException w:name="Light Grid Accent 1" w:semiHidden="0" w:uiPriority="62" w:unhideWhenUsed="0"/>
+    <w:lsdException w:name="Medium Shading 1 Accent 1" w:semiHidden="0" w:uiPriority="63" w:unhideWhenUsed="0"/>
+    <w:lsdException w:name="Medium Shading 2 Accent 1" w:semiHidden="0" w:uiPriority="64" w:unhideWhenUsed="0"/>
+    <w:lsdException w:name="Medium List 1 Accent 1" w:semiHidden="0" w:uiPriority="65" w:unhideWhenUsed="0"/>
+    <w:lsdException w:name="Revision" w:unhideWhenUsed="0"/>
+    <w:lsdException w:name="List Paragraph" w:semiHidden="0" w:uiPriority="34" w:unhideWhenUsed="0" w:qFormat="1"/>
+    <w:lsdException w:name="Quote" w:semiHidden="0" w:uiPriority="29" w:unhideWhenUsed="0" w:qFormat="1"/>
+    <w:lsdException w:name="Intense Quote" w:semiHidden="0" w:uiPriority="30" w:unhideWhenUsed="0" w:qFormat="1"/>
+    <w:lsdException w:name="Medium List 2 Accent 1" w:semiHidden="0" w:uiPriority="66" w:unhideWhenUsed="0"/>
+    <w:lsdException w:name="Medium Grid 1 Accent 1" w:semiHidden="0" w:uiPriority="67" w:unhideWhenUsed="0"/>
+    <w:lsdException w:name="Medium Grid 2 Accent 1" w:semiHidden="0" w:uiPriority="68" w:unhideWhenUsed="0"/>
+    <w:lsdException w:name="Medium Grid 3 Accent 1" w:semiHidden="0" w:uiPriority="69" w:unhideWhenUsed="0"/>
+    <w:lsdException w:name="Dark List Accent 1" w:semiHidden="0" w:uiPriority="70" w:unhideWhenUsed="0"/>
+    <w:lsdException w:name="Colorful Shading Accent 1" w:semiHidden="0" w:uiPriority="71" w:unhideWhenUsed="0"/>
+    <w:lsdException w:name="Colorful List Accent 1" w:semiHidden="0" w:uiPriority="72" w:unhideWhenUsed="0"/>
+    <w:lsdException w:name="Colorful Grid Accent 1" w:semiHidden="0" w:uiPriority="73" w:unhideWhenUsed="0"/>
+    <w:lsdException w:name="Light Shading Accent 2" w:semiHidden="0" w:uiPriority="60" w:unhideWhenUsed="0"/>
+    <w:lsdException w:name="Light List Accent 2" w:semiHidden="0" w:uiPriority="61" w:unhideWhenUsed="0"/>
+    <w:lsdException w:name="Light Grid Accent 2" w:semiHidden="0" w:uiPriority="62" w:unhideWhenUsed="0"/>
+    <w:lsdException w:name="Medium Shading 1 Accent 2" w:semiHidden="0" w:uiPriority="63" w:unhideWhenUsed="0"/>
+    <w:lsdException w:name="Medium Shading 2 Accent 2" w:semiHidden="0" w:uiPriority="64" w:unhideWhenUsed="0"/>
+    <w:lsdException w:name="Medium List 1 Accent 2" w:semiHidden="0" w:uiPriority="65" w:unhideWhenUsed="0"/>
+    <w:lsdException w:name="Medium List 2 Accent 2" w:semiHidden="0" w:uiPriority="66" w:unhideWhenUsed="0"/>
+    <w:lsdException w:name="Medium Grid 1 Accent 2" w:semiHidden="0" w:uiPriority="67" w:unhideWhenUsed="0"/>
+    <w:lsdException w:name="Medium Grid 2 Accent 2" w:semiHidden="0" w:uiPriority="68" w:unhideWhenUsed="0"/>
+    <w:lsdException w:name="Medium Grid 3 Accent 2" w:semiHidden="0" w:uiPriority="69" w:unhideWhenUsed="0"/>
+    <w:lsdException w:name="Dark List Accent 2" w:semiHidden="0" w:uiPriority="70" w:unhideWhenUsed="0"/>
+    <w:lsdException w:name="Colorful Shading Accent 2" w:semiHidden="0" w:uiPriority="71" w:unhideWhenUsed="0"/>
+    <w:lsdException w:name="Colorful List Accent 2" w:semiHidden="0" w:uiPriority="72" w:unhideWhenUsed="0"/>
+    <w:lsdException w:name="Colorful Grid Accent 2" w:semiHidden="0" w:uiPriority="73" w:unhideWhenUsed="0"/>
+    <w:lsdException w:name="Light Shading Accent 3" w:semiHidden="0" w:uiPriority="60" w:unhideWhenUsed="0"/>
+    <w:lsdException w:name="Light List Accent 3" w:semiHidden="0" w:uiPriority="61" w:unhideWhenUsed="0"/>
+    <w:lsdException w:name="Light Grid Accent 3" w:semiHidden="0" w:uiPriority="62" w:unhideWhenUsed="0"/>
+    <w:lsdException w:name="Medium Shading 1 Accent 3" w:semiHidden="0" w:uiPriority="63" w:unhideWhenUsed="0"/>
+    <w:lsdException w:name="Medium Shading 2 Accent 3" w:semiHidden="0" w:uiPriority="64" w:unhideWhenUsed="0"/>
+    <w:lsdException w:name="Medium List 1 Accent 3" w:semiHidden="0" w:uiPriority="65" w:unhideWhenUsed="0"/>
+    <w:lsdException w:name="Medium List 2 Accent 3" w:semiHidden="0" w:uiPriority="66" w:unhideWhenUsed="0"/>
+    <w:lsdException w:name="Medium Grid 1 Accent 3" w:semiHidden="0" w:uiPriority="67" w:unhideWhenUsed="0"/>
+    <w:lsdException w:name="Medium Grid 2 Accent 3" w:semiHidden="0" w:uiPriority="68" w:unhideWhenUsed="0"/>
+    <w:lsdException w:name="Medium Grid 3 Accent 3" w:semiHidden="0" w:uiPriority="69" w:unhideWhenUsed="0"/>
+    <w:lsdException w:name="Dark List Accent 3" w:semiHidden="0" w:uiPriority="70" w:unhideWhenUsed="0"/>
+    <w:lsdException w:name="Colorful Shading Accent 3" w:semiHidden="0" w:uiPriority="71" w:unhideWhenUsed="0"/>
+    <w:lsdException w:name="Colorful List Accent 3" w:semiHidden="0" w:uiPriority="72" w:unhideWhenUsed="0"/>
+    <w:lsdException w:name="Colorful Grid Accent 3" w:semiHidden="0" w:uiPriority="73" w:unhideWhenUsed="0"/>
+    <w:lsdException w:name="Light Shading Accent 4" w:semiHidden="0" w:uiPriority="60" w:unhideWhenUsed="0"/>
+    <w:lsdException w:name="Light List Accent 4" w:semiHidden="0" w:uiPriority="61" w:unhideWhenUsed="0"/>
+    <w:lsdException w:name="Light Grid Accent 4" w:semiHidden="0" w:uiPriority="62" w:unhideWhenUsed="0"/>
+    <w:lsdException w:name="Medium Shading 1 Accent 4" w:semiHidden="0" w:uiPriority="63" w:unhideWhenUsed="0"/>
+    <w:lsdException w:name="Medium Shading 2 Accent 4" w:semiHidden="0" w:uiPriority="64" w:unhideWhenUsed="0"/>
+    <w:lsdException w:name="Medium List 1 Accent 4" w:semiHidden="0" w:uiPriority="65" w:unhideWhenUsed="0"/>
+    <w:lsdException w:name="Medium List 2 Accent 4" w:semiHidden="0" w:uiPriority="66" w:unhideWhenUsed="0"/>
+    <w:lsdException w:name="Medium Grid 1 Accent 4" w:semiHidden="0" w:uiPriority="67" w:unhideWhenUsed="0"/>
+    <w:lsdException w:name="Medium Grid 2 Accent 4" w:semiHidden="0" w:uiPriority="68" w:unhideWhenUsed="0"/>
+    <w:lsdException w:name="Medium Grid 3 Accent 4" w:semiHidden="0" w:uiPriority="69" w:unhideWhenUsed="0"/>
+    <w:lsdException w:name="Dark List Accent 4" w:semiHidden="0" w:uiPriority="70" w:unhideWhenUsed="0"/>
+    <w:lsdException w:name="Colorful Shading Accent 4" w:semiHidden="0" w:uiPriority="71" w:unhideWhenUsed="0"/>
+    <w:lsdException w:name="Colorful List Accent 4" w:semiHidden="0" w:uiPriority="72" w:unhideWhenUsed="0"/>
+    <w:lsdException w:name="Colorful Grid Accent 4" w:semiHidden="0" w:uiPriority="73" w:unhideWhenUsed="0"/>
+    <w:lsdException w:name="Light Shading Accent 5" w:semiHidden="0" w:uiPriority="60" w:unhideWhenUsed="0"/>
+    <w:lsdException w:name="Light List Accent 5" w:semiHidden="0" w:uiPriority="61" w:unhideWhenUsed="0"/>
+    <w:lsdException w:name="Light Grid Accent 5" w:semiHidden="0" w:uiPriority="62" w:unhideWhenUsed="0"/>
+    <w:lsdException w:name="Medium Shading 1 Accent 5" w:semiHidden="0" w:uiPriority="63" w:unhideWhenUsed="0"/>
+    <w:lsdException w:name="Medium Shading 2 Accent 5" w:semiHidden="0" w:uiPriority="64" w:unhideWhenUsed="0"/>
+    <w:lsdException w:name="Medium List 1 Accent 5" w:semiHidden="0" w:uiPriority="65" w:unhideWhenUsed="0"/>
+    <w:lsdException w:name="Medium List 2 Accent 5" w:semiHidden="0" w:uiPriority="66" w:unhideWhenUsed="0"/>
+    <w:lsdException w:name="Medium Grid 1 Accent 5" w:semiHidden="0" w:uiPriority="67" w:unhideWhenUsed="0"/>
+    <w:lsdException w:name="Medium Grid 2 Accent 5" w:semiHidden="0" w:uiPriority="68" w:unhideWhenUsed="0"/>
+    <w:lsdException w:name="Medium Grid 3 Accent 5" w:semiHidden="0" w:uiPriority="69" w:unhideWhenUsed="0"/>
+    <w:lsdException w:name="Dark List Accent 5" w:semiHidden="0" w:uiPriority="70" w:unhideWhenUsed="0"/>
+    <w:lsdException w:name="Colorful Shading Accent 5" w:semiHidden="0" w:uiPriority="71" w:unhideWhenUsed="0"/>
+    <w:lsdException w:name="Colorful List Accent 5" w:semiHidden="0" w:uiPriority="72" w:unhideWhenUsed="0"/>
+    <w:lsdException w:name="Colorful Grid Accent 5" w:semiHidden="0" w:uiPriority="73" w:unhideWhenUsed="0"/>
+    <w:lsdException w:name="Light Shading Accent 6" w:semiHidden="0" w:uiPriority="60" w:unhideWhenUsed="0"/>
+    <w:lsdException w:name="Light List Accent 6" w:semiHidden="0" w:uiPriority="61" w:unhideWhenUsed="0"/>
+    <w:lsdException w:name="Light Grid Accent 6" w:semiHidden="0" w:uiPriority="62" w:unhideWhenUsed="0"/>
+    <w:lsdException w:name="Medium Shading 1 Accent 6" w:semiHidden="0" w:uiPriority="63" w:unhideWhenUsed="0"/>
+    <w:lsdException w:name="Medium Shading 2 Accent 6" w:semiHidden="0" w:uiPriority="64" w:unhideWhenUsed="0"/>
+    <w:lsdException w:name="Medium List 1 Accent 6" w:semiHidden="0" w:uiPriority="65" w:unhideWhenUsed="0"/>
+    <w:lsdException w:name="Medium List 2 Accent 6" w:semiHidden="0" w:uiPriority="66" w:unhideWhenUsed="0"/>
+    <w:lsdException w:name="Medium Grid 1 Accent 6" w:semiHidden="0" w:uiPriority="67" w:unhideWhenUsed="0"/>
+    <w:lsdException w:name="Medium Grid 2 Accent 6" w:semiHidden="0" w:uiPriority="68" w:unhideWhenUsed="0"/>
+    <w:lsdException w:name="Medium Grid 3 Accent 6" w:semiHidden="0" w:uiPriority="69" w:unhideWhenUsed="0"/>
+    <w:lsdException w:name="Dark List Accent 6" w:semiHidden="0" w:uiPriority="70" w:unhideWhenUsed="0"/>
+    <w:lsdException w:name="Colorful Shading Accent 6" w:semiHidden="0" w:uiPriority="71" w:unhideWhenUsed="0"/>
+    <w:lsdException w:name="Colorful List Accent 6" w:semiHidden="0" w:uiPriority="72" w:unhideWhenUsed="0"/>
+    <w:lsdException w:name="Colorful Grid Accent 6" w:semiHidden="0" w:uiPriority="73" w:unhideWhenUsed="0"/>
+    <w:lsdException w:name="Subtle Emphasis" w:semiHidden="0" w:uiPriority="19" w:unhideWhenUsed="0" w:qFormat="1"/>
+    <w:lsdException w:name="Intense Emphasis" w:semiHidden="0" w:uiPriority="21" w:unhideWhenUsed="0" w:qFormat="1"/>
+    <w:lsdException w:name="Subtle Reference" w:semiHidden="0" w:uiPriority="31" w:unhideWhenUsed="0" w:qFormat="1"/>
+    <w:lsdException w:name="Intense Reference" w:semiHidden="0" w:uiPriority="32" w:unhideWhenUsed="0" w:qFormat="1"/>
+    <w:lsdException w:name="Book Title" w:semiHidden="0" w:uiPriority="33" w:unhideWhenUsed="0" w:qFormat="1"/>
+    <w:lsdException w:name="Bibliography" w:uiPriority="37"/>
+    <w:lsdException w:name="TOC Heading" w:uiPriority="39" w:qFormat="1"/>
   </w:latentStyles>
   <w:style w:type="paragraph" w:default="1" w:styleId="Normal">
     <w:name w:val="Normal"/>
@@ -2437,7 +2239,7 @@
     <w:link w:val="CodeChar"/>
     <w:autoRedefine/>
     <w:qFormat/>
-    <w:rsid w:val="00445D2B"/>
+    <w:rsid w:val="006A670F"/>
     <w:pPr>
       <w:pBdr>
         <w:top w:val="single" w:sz="12" w:space="1" w:color="F98D29" w:themeColor="accent1"/>
@@ -2451,7 +2253,7 @@
       <w:rFonts w:ascii="Courier New" w:hAnsi="Courier New"/>
       <w:b/>
       <w:noProof/>
-      <w:color w:val="595959" w:themeColor="text1" w:themeTint="A6"/>
+      <w:color w:val="auto"/>
       <w:sz w:val="22"/>
     </w:rPr>
   </w:style>
@@ -2485,16 +2287,944 @@
     <w:name w:val="Code Char"/>
     <w:basedOn w:val="TitleChar"/>
     <w:link w:val="Code"/>
-    <w:rsid w:val="00445D2B"/>
+    <w:rsid w:val="006A670F"/>
     <w:rPr>
       <w:rFonts w:ascii="Courier New" w:eastAsiaTheme="majorEastAsia" w:hAnsi="Courier New" w:cstheme="majorBidi"/>
       <w:b/>
       <w:noProof/>
-      <w:color w:val="595959" w:themeColor="text1" w:themeTint="A6"/>
+      <w:color w:val="F98D29" w:themeColor="accent1"/>
       <w:spacing w:val="-7"/>
       <w:sz w:val="22"/>
       <w:szCs w:val="64"/>
       <w:shd w:val="clear" w:color="auto" w:fill="EBEBEB" w:themeFill="background2"/>
+    </w:rPr>
+  </w:style>
+  <w:style w:type="paragraph" w:styleId="BalloonText">
+    <w:name w:val="Balloon Text"/>
+    <w:basedOn w:val="Normal"/>
+    <w:link w:val="BalloonTextChar"/>
+    <w:uiPriority w:val="99"/>
+    <w:semiHidden/>
+    <w:unhideWhenUsed/>
+    <w:rsid w:val="006A670F"/>
+    <w:pPr>
+      <w:spacing w:after="0" w:line="240" w:lineRule="auto"/>
+    </w:pPr>
+    <w:rPr>
+      <w:rFonts w:ascii="Tahoma" w:hAnsi="Tahoma" w:cs="Tahoma"/>
+      <w:sz w:val="16"/>
+      <w:szCs w:val="16"/>
+    </w:rPr>
+  </w:style>
+  <w:style w:type="character" w:customStyle="1" w:styleId="BalloonTextChar">
+    <w:name w:val="Balloon Text Char"/>
+    <w:basedOn w:val="DefaultParagraphFont"/>
+    <w:link w:val="BalloonText"/>
+    <w:uiPriority w:val="99"/>
+    <w:semiHidden/>
+    <w:rsid w:val="006A670F"/>
+    <w:rPr>
+      <w:rFonts w:ascii="Tahoma" w:hAnsi="Tahoma" w:cs="Tahoma"/>
+      <w:sz w:val="16"/>
+      <w:szCs w:val="16"/>
+    </w:rPr>
+  </w:style>
+</w:styles>
+</file>
+
+<file path=word/stylesWithEffects.xml><?xml version="1.0" encoding="utf-8"?>
+<w:styles xmlns:wpc="http://schemas.microsoft.com/office/word/2010/wordprocessingCanvas" xmlns:mc="http://schemas.openxmlformats.org/markup-compatibility/2006" xmlns:o="urn:schemas-microsoft-com:office:office" xmlns:r="http://schemas.openxmlformats.org/officeDocument/2006/relationships" xmlns:m="http://schemas.openxmlformats.org/officeDocument/2006/math" xmlns:v="urn:schemas-microsoft-com:vml" xmlns:wp14="http://schemas.microsoft.com/office/word/2010/wordprocessingDrawing" xmlns:wp="http://schemas.openxmlformats.org/drawingml/2006/wordprocessingDrawing" xmlns:w10="urn:schemas-microsoft-com:office:word" xmlns:w="http://schemas.openxmlformats.org/wordprocessingml/2006/main" xmlns:w14="http://schemas.microsoft.com/office/word/2010/wordml" xmlns:wpg="http://schemas.microsoft.com/office/word/2010/wordprocessingGroup" xmlns:wpi="http://schemas.microsoft.com/office/word/2010/wordprocessingInk" xmlns:wne="http://schemas.microsoft.com/office/word/2006/wordml" xmlns:wps="http://schemas.microsoft.com/office/word/2010/wordprocessingShape" mc:Ignorable="w14 wp14">
+  <w:docDefaults>
+    <w:rPrDefault>
+      <w:rPr>
+        <w:rFonts w:asciiTheme="minorHAnsi" w:eastAsiaTheme="minorEastAsia" w:hAnsiTheme="minorHAnsi" w:cstheme="minorBidi"/>
+        <w:lang w:val="en-US" w:eastAsia="ja-JP" w:bidi="ar-SA"/>
+      </w:rPr>
+    </w:rPrDefault>
+    <w:pPrDefault>
+      <w:pPr>
+        <w:spacing w:after="120" w:line="264" w:lineRule="auto"/>
+      </w:pPr>
+    </w:pPrDefault>
+  </w:docDefaults>
+  <w:latentStyles w:defLockedState="0" w:defUIPriority="99" w:defSemiHidden="1" w:defUnhideWhenUsed="1" w:defQFormat="0" w:count="267">
+    <w:lsdException w:name="Normal" w:semiHidden="0" w:uiPriority="0" w:unhideWhenUsed="0" w:qFormat="1"/>
+    <w:lsdException w:name="heading 1" w:semiHidden="0" w:uiPriority="9" w:unhideWhenUsed="0" w:qFormat="1"/>
+    <w:lsdException w:name="heading 2" w:uiPriority="9" w:qFormat="1"/>
+    <w:lsdException w:name="heading 3" w:uiPriority="9" w:qFormat="1"/>
+    <w:lsdException w:name="heading 4" w:uiPriority="9" w:qFormat="1"/>
+    <w:lsdException w:name="heading 5" w:uiPriority="9" w:qFormat="1"/>
+    <w:lsdException w:name="heading 6" w:uiPriority="9" w:qFormat="1"/>
+    <w:lsdException w:name="heading 7" w:uiPriority="9" w:qFormat="1"/>
+    <w:lsdException w:name="heading 8" w:uiPriority="9" w:qFormat="1"/>
+    <w:lsdException w:name="heading 9" w:uiPriority="9" w:qFormat="1"/>
+    <w:lsdException w:name="toc 1" w:uiPriority="39"/>
+    <w:lsdException w:name="toc 2" w:uiPriority="39"/>
+    <w:lsdException w:name="toc 3" w:uiPriority="39"/>
+    <w:lsdException w:name="toc 4" w:uiPriority="39"/>
+    <w:lsdException w:name="toc 5" w:uiPriority="39"/>
+    <w:lsdException w:name="toc 6" w:uiPriority="39"/>
+    <w:lsdException w:name="toc 7" w:uiPriority="39"/>
+    <w:lsdException w:name="toc 8" w:uiPriority="39"/>
+    <w:lsdException w:name="toc 9" w:uiPriority="39"/>
+    <w:lsdException w:name="caption" w:uiPriority="35" w:qFormat="1"/>
+    <w:lsdException w:name="Title" w:semiHidden="0" w:uiPriority="10" w:unhideWhenUsed="0" w:qFormat="1"/>
+    <w:lsdException w:name="Default Paragraph Font" w:uiPriority="1"/>
+    <w:lsdException w:name="Subtitle" w:semiHidden="0" w:uiPriority="11" w:unhideWhenUsed="0" w:qFormat="1"/>
+    <w:lsdException w:name="Strong" w:semiHidden="0" w:uiPriority="22" w:unhideWhenUsed="0" w:qFormat="1"/>
+    <w:lsdException w:name="Emphasis" w:semiHidden="0" w:uiPriority="20" w:unhideWhenUsed="0" w:qFormat="1"/>
+    <w:lsdException w:name="Table Grid" w:semiHidden="0" w:uiPriority="39" w:unhideWhenUsed="0"/>
+    <w:lsdException w:name="Placeholder Text" w:unhideWhenUsed="0"/>
+    <w:lsdException w:name="No Spacing" w:semiHidden="0" w:uiPriority="1" w:unhideWhenUsed="0" w:qFormat="1"/>
+    <w:lsdException w:name="Light Shading" w:semiHidden="0" w:uiPriority="60" w:unhideWhenUsed="0"/>
+    <w:lsdException w:name="Light List" w:semiHidden="0" w:uiPriority="61" w:unhideWhenUsed="0"/>
+    <w:lsdException w:name="Light Grid" w:semiHidden="0" w:uiPriority="62" w:unhideWhenUsed="0"/>
+    <w:lsdException w:name="Medium Shading 1" w:semiHidden="0" w:uiPriority="63" w:unhideWhenUsed="0"/>
+    <w:lsdException w:name="Medium Shading 2" w:semiHidden="0" w:uiPriority="64" w:unhideWhenUsed="0"/>
+    <w:lsdException w:name="Medium List 1" w:semiHidden="0" w:uiPriority="65" w:unhideWhenUsed="0"/>
+    <w:lsdException w:name="Medium List 2" w:semiHidden="0" w:uiPriority="66" w:unhideWhenUsed="0"/>
+    <w:lsdException w:name="Medium Grid 1" w:semiHidden="0" w:uiPriority="67" w:unhideWhenUsed="0"/>
+    <w:lsdException w:name="Medium Grid 2" w:semiHidden="0" w:uiPriority="68" w:unhideWhenUsed="0"/>
+    <w:lsdException w:name="Medium Grid 3" w:semiHidden="0" w:uiPriority="69" w:unhideWhenUsed="0"/>
+    <w:lsdException w:name="Dark List" w:semiHidden="0" w:uiPriority="70" w:unhideWhenUsed="0"/>
+    <w:lsdException w:name="Colorful Shading" w:semiHidden="0" w:uiPriority="71" w:unhideWhenUsed="0"/>
+    <w:lsdException w:name="Colorful List" w:semiHidden="0" w:uiPriority="72" w:unhideWhenUsed="0"/>
+    <w:lsdException w:name="Colorful Grid" w:semiHidden="0" w:uiPriority="73" w:unhideWhenUsed="0"/>
+    <w:lsdException w:name="Light Shading Accent 1" w:semiHidden="0" w:uiPriority="60" w:unhideWhenUsed="0"/>
+    <w:lsdException w:name="Light List Accent 1" w:semiHidden="0" w:uiPriority="61" w:unhideWhenUsed="0"/>
+    <w:lsdException w:name="Light Grid Accent 1" w:semiHidden="0" w:uiPriority="62" w:unhideWhenUsed="0"/>
+    <w:lsdException w:name="Medium Shading 1 Accent 1" w:semiHidden="0" w:uiPriority="63" w:unhideWhenUsed="0"/>
+    <w:lsdException w:name="Medium Shading 2 Accent 1" w:semiHidden="0" w:uiPriority="64" w:unhideWhenUsed="0"/>
+    <w:lsdException w:name="Medium List 1 Accent 1" w:semiHidden="0" w:uiPriority="65" w:unhideWhenUsed="0"/>
+    <w:lsdException w:name="Revision" w:unhideWhenUsed="0"/>
+    <w:lsdException w:name="List Paragraph" w:semiHidden="0" w:uiPriority="34" w:unhideWhenUsed="0" w:qFormat="1"/>
+    <w:lsdException w:name="Quote" w:semiHidden="0" w:uiPriority="29" w:unhideWhenUsed="0" w:qFormat="1"/>
+    <w:lsdException w:name="Intense Quote" w:semiHidden="0" w:uiPriority="30" w:unhideWhenUsed="0" w:qFormat="1"/>
+    <w:lsdException w:name="Medium List 2 Accent 1" w:semiHidden="0" w:uiPriority="66" w:unhideWhenUsed="0"/>
+    <w:lsdException w:name="Medium Grid 1 Accent 1" w:semiHidden="0" w:uiPriority="67" w:unhideWhenUsed="0"/>
+    <w:lsdException w:name="Medium Grid 2 Accent 1" w:semiHidden="0" w:uiPriority="68" w:unhideWhenUsed="0"/>
+    <w:lsdException w:name="Medium Grid 3 Accent 1" w:semiHidden="0" w:uiPriority="69" w:unhideWhenUsed="0"/>
+    <w:lsdException w:name="Dark List Accent 1" w:semiHidden="0" w:uiPriority="70" w:unhideWhenUsed="0"/>
+    <w:lsdException w:name="Colorful Shading Accent 1" w:semiHidden="0" w:uiPriority="71" w:unhideWhenUsed="0"/>
+    <w:lsdException w:name="Colorful List Accent 1" w:semiHidden="0" w:uiPriority="72" w:unhideWhenUsed="0"/>
+    <w:lsdException w:name="Colorful Grid Accent 1" w:semiHidden="0" w:uiPriority="73" w:unhideWhenUsed="0"/>
+    <w:lsdException w:name="Light Shading Accent 2" w:semiHidden="0" w:uiPriority="60" w:unhideWhenUsed="0"/>
+    <w:lsdException w:name="Light List Accent 2" w:semiHidden="0" w:uiPriority="61" w:unhideWhenUsed="0"/>
+    <w:lsdException w:name="Light Grid Accent 2" w:semiHidden="0" w:uiPriority="62" w:unhideWhenUsed="0"/>
+    <w:lsdException w:name="Medium Shading 1 Accent 2" w:semiHidden="0" w:uiPriority="63" w:unhideWhenUsed="0"/>
+    <w:lsdException w:name="Medium Shading 2 Accent 2" w:semiHidden="0" w:uiPriority="64" w:unhideWhenUsed="0"/>
+    <w:lsdException w:name="Medium List 1 Accent 2" w:semiHidden="0" w:uiPriority="65" w:unhideWhenUsed="0"/>
+    <w:lsdException w:name="Medium List 2 Accent 2" w:semiHidden="0" w:uiPriority="66" w:unhideWhenUsed="0"/>
+    <w:lsdException w:name="Medium Grid 1 Accent 2" w:semiHidden="0" w:uiPriority="67" w:unhideWhenUsed="0"/>
+    <w:lsdException w:name="Medium Grid 2 Accent 2" w:semiHidden="0" w:uiPriority="68" w:unhideWhenUsed="0"/>
+    <w:lsdException w:name="Medium Grid 3 Accent 2" w:semiHidden="0" w:uiPriority="69" w:unhideWhenUsed="0"/>
+    <w:lsdException w:name="Dark List Accent 2" w:semiHidden="0" w:uiPriority="70" w:unhideWhenUsed="0"/>
+    <w:lsdException w:name="Colorful Shading Accent 2" w:semiHidden="0" w:uiPriority="71" w:unhideWhenUsed="0"/>
+    <w:lsdException w:name="Colorful List Accent 2" w:semiHidden="0" w:uiPriority="72" w:unhideWhenUsed="0"/>
+    <w:lsdException w:name="Colorful Grid Accent 2" w:semiHidden="0" w:uiPriority="73" w:unhideWhenUsed="0"/>
+    <w:lsdException w:name="Light Shading Accent 3" w:semiHidden="0" w:uiPriority="60" w:unhideWhenUsed="0"/>
+    <w:lsdException w:name="Light List Accent 3" w:semiHidden="0" w:uiPriority="61" w:unhideWhenUsed="0"/>
+    <w:lsdException w:name="Light Grid Accent 3" w:semiHidden="0" w:uiPriority="62" w:unhideWhenUsed="0"/>
+    <w:lsdException w:name="Medium Shading 1 Accent 3" w:semiHidden="0" w:uiPriority="63" w:unhideWhenUsed="0"/>
+    <w:lsdException w:name="Medium Shading 2 Accent 3" w:semiHidden="0" w:uiPriority="64" w:unhideWhenUsed="0"/>
+    <w:lsdException w:name="Medium List 1 Accent 3" w:semiHidden="0" w:uiPriority="65" w:unhideWhenUsed="0"/>
+    <w:lsdException w:name="Medium List 2 Accent 3" w:semiHidden="0" w:uiPriority="66" w:unhideWhenUsed="0"/>
+    <w:lsdException w:name="Medium Grid 1 Accent 3" w:semiHidden="0" w:uiPriority="67" w:unhideWhenUsed="0"/>
+    <w:lsdException w:name="Medium Grid 2 Accent 3" w:semiHidden="0" w:uiPriority="68" w:unhideWhenUsed="0"/>
+    <w:lsdException w:name="Medium Grid 3 Accent 3" w:semiHidden="0" w:uiPriority="69" w:unhideWhenUsed="0"/>
+    <w:lsdException w:name="Dark List Accent 3" w:semiHidden="0" w:uiPriority="70" w:unhideWhenUsed="0"/>
+    <w:lsdException w:name="Colorful Shading Accent 3" w:semiHidden="0" w:uiPriority="71" w:unhideWhenUsed="0"/>
+    <w:lsdException w:name="Colorful List Accent 3" w:semiHidden="0" w:uiPriority="72" w:unhideWhenUsed="0"/>
+    <w:lsdException w:name="Colorful Grid Accent 3" w:semiHidden="0" w:uiPriority="73" w:unhideWhenUsed="0"/>
+    <w:lsdException w:name="Light Shading Accent 4" w:semiHidden="0" w:uiPriority="60" w:unhideWhenUsed="0"/>
+    <w:lsdException w:name="Light List Accent 4" w:semiHidden="0" w:uiPriority="61" w:unhideWhenUsed="0"/>
+    <w:lsdException w:name="Light Grid Accent 4" w:semiHidden="0" w:uiPriority="62" w:unhideWhenUsed="0"/>
+    <w:lsdException w:name="Medium Shading 1 Accent 4" w:semiHidden="0" w:uiPriority="63" w:unhideWhenUsed="0"/>
+    <w:lsdException w:name="Medium Shading 2 Accent 4" w:semiHidden="0" w:uiPriority="64" w:unhideWhenUsed="0"/>
+    <w:lsdException w:name="Medium List 1 Accent 4" w:semiHidden="0" w:uiPriority="65" w:unhideWhenUsed="0"/>
+    <w:lsdException w:name="Medium List 2 Accent 4" w:semiHidden="0" w:uiPriority="66" w:unhideWhenUsed="0"/>
+    <w:lsdException w:name="Medium Grid 1 Accent 4" w:semiHidden="0" w:uiPriority="67" w:unhideWhenUsed="0"/>
+    <w:lsdException w:name="Medium Grid 2 Accent 4" w:semiHidden="0" w:uiPriority="68" w:unhideWhenUsed="0"/>
+    <w:lsdException w:name="Medium Grid 3 Accent 4" w:semiHidden="0" w:uiPriority="69" w:unhideWhenUsed="0"/>
+    <w:lsdException w:name="Dark List Accent 4" w:semiHidden="0" w:uiPriority="70" w:unhideWhenUsed="0"/>
+    <w:lsdException w:name="Colorful Shading Accent 4" w:semiHidden="0" w:uiPriority="71" w:unhideWhenUsed="0"/>
+    <w:lsdException w:name="Colorful List Accent 4" w:semiHidden="0" w:uiPriority="72" w:unhideWhenUsed="0"/>
+    <w:lsdException w:name="Colorful Grid Accent 4" w:semiHidden="0" w:uiPriority="73" w:unhideWhenUsed="0"/>
+    <w:lsdException w:name="Light Shading Accent 5" w:semiHidden="0" w:uiPriority="60" w:unhideWhenUsed="0"/>
+    <w:lsdException w:name="Light List Accent 5" w:semiHidden="0" w:uiPriority="61" w:unhideWhenUsed="0"/>
+    <w:lsdException w:name="Light Grid Accent 5" w:semiHidden="0" w:uiPriority="62" w:unhideWhenUsed="0"/>
+    <w:lsdException w:name="Medium Shading 1 Accent 5" w:semiHidden="0" w:uiPriority="63" w:unhideWhenUsed="0"/>
+    <w:lsdException w:name="Medium Shading 2 Accent 5" w:semiHidden="0" w:uiPriority="64" w:unhideWhenUsed="0"/>
+    <w:lsdException w:name="Medium List 1 Accent 5" w:semiHidden="0" w:uiPriority="65" w:unhideWhenUsed="0"/>
+    <w:lsdException w:name="Medium List 2 Accent 5" w:semiHidden="0" w:uiPriority="66" w:unhideWhenUsed="0"/>
+    <w:lsdException w:name="Medium Grid 1 Accent 5" w:semiHidden="0" w:uiPriority="67" w:unhideWhenUsed="0"/>
+    <w:lsdException w:name="Medium Grid 2 Accent 5" w:semiHidden="0" w:uiPriority="68" w:unhideWhenUsed="0"/>
+    <w:lsdException w:name="Medium Grid 3 Accent 5" w:semiHidden="0" w:uiPriority="69" w:unhideWhenUsed="0"/>
+    <w:lsdException w:name="Dark List Accent 5" w:semiHidden="0" w:uiPriority="70" w:unhideWhenUsed="0"/>
+    <w:lsdException w:name="Colorful Shading Accent 5" w:semiHidden="0" w:uiPriority="71" w:unhideWhenUsed="0"/>
+    <w:lsdException w:name="Colorful List Accent 5" w:semiHidden="0" w:uiPriority="72" w:unhideWhenUsed="0"/>
+    <w:lsdException w:name="Colorful Grid Accent 5" w:semiHidden="0" w:uiPriority="73" w:unhideWhenUsed="0"/>
+    <w:lsdException w:name="Light Shading Accent 6" w:semiHidden="0" w:uiPriority="60" w:unhideWhenUsed="0"/>
+    <w:lsdException w:name="Light List Accent 6" w:semiHidden="0" w:uiPriority="61" w:unhideWhenUsed="0"/>
+    <w:lsdException w:name="Light Grid Accent 6" w:semiHidden="0" w:uiPriority="62" w:unhideWhenUsed="0"/>
+    <w:lsdException w:name="Medium Shading 1 Accent 6" w:semiHidden="0" w:uiPriority="63" w:unhideWhenUsed="0"/>
+    <w:lsdException w:name="Medium Shading 2 Accent 6" w:semiHidden="0" w:uiPriority="64" w:unhideWhenUsed="0"/>
+    <w:lsdException w:name="Medium List 1 Accent 6" w:semiHidden="0" w:uiPriority="65" w:unhideWhenUsed="0"/>
+    <w:lsdException w:name="Medium List 2 Accent 6" w:semiHidden="0" w:uiPriority="66" w:unhideWhenUsed="0"/>
+    <w:lsdException w:name="Medium Grid 1 Accent 6" w:semiHidden="0" w:uiPriority="67" w:unhideWhenUsed="0"/>
+    <w:lsdException w:name="Medium Grid 2 Accent 6" w:semiHidden="0" w:uiPriority="68" w:unhideWhenUsed="0"/>
+    <w:lsdException w:name="Medium Grid 3 Accent 6" w:semiHidden="0" w:uiPriority="69" w:unhideWhenUsed="0"/>
+    <w:lsdException w:name="Dark List Accent 6" w:semiHidden="0" w:uiPriority="70" w:unhideWhenUsed="0"/>
+    <w:lsdException w:name="Colorful Shading Accent 6" w:semiHidden="0" w:uiPriority="71" w:unhideWhenUsed="0"/>
+    <w:lsdException w:name="Colorful List Accent 6" w:semiHidden="0" w:uiPriority="72" w:unhideWhenUsed="0"/>
+    <w:lsdException w:name="Colorful Grid Accent 6" w:semiHidden="0" w:uiPriority="73" w:unhideWhenUsed="0"/>
+    <w:lsdException w:name="Subtle Emphasis" w:semiHidden="0" w:uiPriority="19" w:unhideWhenUsed="0" w:qFormat="1"/>
+    <w:lsdException w:name="Intense Emphasis" w:semiHidden="0" w:uiPriority="21" w:unhideWhenUsed="0" w:qFormat="1"/>
+    <w:lsdException w:name="Subtle Reference" w:semiHidden="0" w:uiPriority="31" w:unhideWhenUsed="0" w:qFormat="1"/>
+    <w:lsdException w:name="Intense Reference" w:semiHidden="0" w:uiPriority="32" w:unhideWhenUsed="0" w:qFormat="1"/>
+    <w:lsdException w:name="Book Title" w:semiHidden="0" w:uiPriority="33" w:unhideWhenUsed="0" w:qFormat="1"/>
+    <w:lsdException w:name="Bibliography" w:uiPriority="37"/>
+    <w:lsdException w:name="TOC Heading" w:uiPriority="39" w:qFormat="1"/>
+  </w:latentStyles>
+  <w:style w:type="paragraph" w:default="1" w:styleId="Normal">
+    <w:name w:val="Normal"/>
+    <w:qFormat/>
+  </w:style>
+  <w:style w:type="paragraph" w:styleId="Heading1">
+    <w:name w:val="heading 1"/>
+    <w:basedOn w:val="Normal"/>
+    <w:next w:val="Normal"/>
+    <w:link w:val="Heading1Char"/>
+    <w:uiPriority w:val="9"/>
+    <w:qFormat/>
+    <w:pPr>
+      <w:keepNext/>
+      <w:keepLines/>
+      <w:pBdr>
+        <w:bottom w:val="single" w:sz="4" w:space="1" w:color="F98D29" w:themeColor="accent1"/>
+      </w:pBdr>
+      <w:spacing w:before="400" w:after="40" w:line="240" w:lineRule="auto"/>
+      <w:outlineLvl w:val="0"/>
+    </w:pPr>
+    <w:rPr>
+      <w:rFonts w:asciiTheme="majorHAnsi" w:eastAsiaTheme="majorEastAsia" w:hAnsiTheme="majorHAnsi" w:cstheme="majorBidi"/>
+      <w:color w:val="F98D29" w:themeColor="accent1"/>
+      <w:sz w:val="32"/>
+      <w:szCs w:val="32"/>
+    </w:rPr>
+  </w:style>
+  <w:style w:type="paragraph" w:styleId="Heading2">
+    <w:name w:val="heading 2"/>
+    <w:basedOn w:val="Normal"/>
+    <w:next w:val="Normal"/>
+    <w:link w:val="Heading2Char"/>
+    <w:uiPriority w:val="9"/>
+    <w:unhideWhenUsed/>
+    <w:qFormat/>
+    <w:rsid w:val="00E20787"/>
+    <w:pPr>
+      <w:keepNext/>
+      <w:keepLines/>
+      <w:spacing w:before="160" w:after="0" w:line="240" w:lineRule="auto"/>
+      <w:outlineLvl w:val="1"/>
+    </w:pPr>
+    <w:rPr>
+      <w:rFonts w:asciiTheme="majorHAnsi" w:eastAsiaTheme="majorEastAsia" w:hAnsiTheme="majorHAnsi" w:cstheme="majorBidi"/>
+      <w:color w:val="F98D29" w:themeColor="accent1"/>
+      <w:sz w:val="26"/>
+      <w:szCs w:val="28"/>
+    </w:rPr>
+  </w:style>
+  <w:style w:type="paragraph" w:styleId="Heading3">
+    <w:name w:val="heading 3"/>
+    <w:basedOn w:val="Normal"/>
+    <w:next w:val="Normal"/>
+    <w:link w:val="Heading3Char"/>
+    <w:uiPriority w:val="9"/>
+    <w:semiHidden/>
+    <w:unhideWhenUsed/>
+    <w:qFormat/>
+    <w:pPr>
+      <w:keepNext/>
+      <w:keepLines/>
+      <w:spacing w:before="80" w:after="0" w:line="240" w:lineRule="auto"/>
+      <w:outlineLvl w:val="2"/>
+    </w:pPr>
+    <w:rPr>
+      <w:rFonts w:asciiTheme="majorHAnsi" w:eastAsiaTheme="majorEastAsia" w:hAnsiTheme="majorHAnsi" w:cstheme="majorBidi"/>
+      <w:color w:val="404040" w:themeColor="text1" w:themeTint="BF"/>
+      <w:sz w:val="26"/>
+      <w:szCs w:val="26"/>
+    </w:rPr>
+  </w:style>
+  <w:style w:type="paragraph" w:styleId="Heading4">
+    <w:name w:val="heading 4"/>
+    <w:basedOn w:val="Normal"/>
+    <w:next w:val="Normal"/>
+    <w:link w:val="Heading4Char"/>
+    <w:uiPriority w:val="9"/>
+    <w:semiHidden/>
+    <w:unhideWhenUsed/>
+    <w:qFormat/>
+    <w:pPr>
+      <w:keepNext/>
+      <w:keepLines/>
+      <w:spacing w:before="80" w:after="0"/>
+      <w:outlineLvl w:val="3"/>
+    </w:pPr>
+    <w:rPr>
+      <w:rFonts w:asciiTheme="majorHAnsi" w:eastAsiaTheme="majorEastAsia" w:hAnsiTheme="majorHAnsi" w:cstheme="majorBidi"/>
+      <w:sz w:val="24"/>
+      <w:szCs w:val="24"/>
+    </w:rPr>
+  </w:style>
+  <w:style w:type="paragraph" w:styleId="Heading5">
+    <w:name w:val="heading 5"/>
+    <w:basedOn w:val="Normal"/>
+    <w:next w:val="Normal"/>
+    <w:link w:val="Heading5Char"/>
+    <w:uiPriority w:val="9"/>
+    <w:semiHidden/>
+    <w:unhideWhenUsed/>
+    <w:qFormat/>
+    <w:pPr>
+      <w:keepNext/>
+      <w:keepLines/>
+      <w:spacing w:before="80" w:after="0"/>
+      <w:outlineLvl w:val="4"/>
+    </w:pPr>
+    <w:rPr>
+      <w:rFonts w:asciiTheme="majorHAnsi" w:eastAsiaTheme="majorEastAsia" w:hAnsiTheme="majorHAnsi" w:cstheme="majorBidi"/>
+      <w:i/>
+      <w:iCs/>
+      <w:sz w:val="22"/>
+      <w:szCs w:val="22"/>
+    </w:rPr>
+  </w:style>
+  <w:style w:type="paragraph" w:styleId="Heading6">
+    <w:name w:val="heading 6"/>
+    <w:basedOn w:val="Normal"/>
+    <w:next w:val="Normal"/>
+    <w:link w:val="Heading6Char"/>
+    <w:uiPriority w:val="9"/>
+    <w:semiHidden/>
+    <w:unhideWhenUsed/>
+    <w:qFormat/>
+    <w:pPr>
+      <w:keepNext/>
+      <w:keepLines/>
+      <w:spacing w:before="80" w:after="0"/>
+      <w:outlineLvl w:val="5"/>
+    </w:pPr>
+    <w:rPr>
+      <w:rFonts w:asciiTheme="majorHAnsi" w:eastAsiaTheme="majorEastAsia" w:hAnsiTheme="majorHAnsi" w:cstheme="majorBidi"/>
+      <w:color w:val="595959" w:themeColor="text1" w:themeTint="A6"/>
+    </w:rPr>
+  </w:style>
+  <w:style w:type="paragraph" w:styleId="Heading7">
+    <w:name w:val="heading 7"/>
+    <w:basedOn w:val="Normal"/>
+    <w:next w:val="Normal"/>
+    <w:link w:val="Heading7Char"/>
+    <w:uiPriority w:val="9"/>
+    <w:semiHidden/>
+    <w:unhideWhenUsed/>
+    <w:qFormat/>
+    <w:pPr>
+      <w:keepNext/>
+      <w:keepLines/>
+      <w:spacing w:before="80" w:after="0"/>
+      <w:outlineLvl w:val="6"/>
+    </w:pPr>
+    <w:rPr>
+      <w:rFonts w:asciiTheme="majorHAnsi" w:eastAsiaTheme="majorEastAsia" w:hAnsiTheme="majorHAnsi" w:cstheme="majorBidi"/>
+      <w:i/>
+      <w:iCs/>
+      <w:color w:val="595959" w:themeColor="text1" w:themeTint="A6"/>
+    </w:rPr>
+  </w:style>
+  <w:style w:type="paragraph" w:styleId="Heading8">
+    <w:name w:val="heading 8"/>
+    <w:basedOn w:val="Normal"/>
+    <w:next w:val="Normal"/>
+    <w:link w:val="Heading8Char"/>
+    <w:uiPriority w:val="9"/>
+    <w:semiHidden/>
+    <w:unhideWhenUsed/>
+    <w:qFormat/>
+    <w:pPr>
+      <w:keepNext/>
+      <w:keepLines/>
+      <w:spacing w:before="80" w:after="0"/>
+      <w:outlineLvl w:val="7"/>
+    </w:pPr>
+    <w:rPr>
+      <w:rFonts w:asciiTheme="majorHAnsi" w:eastAsiaTheme="majorEastAsia" w:hAnsiTheme="majorHAnsi" w:cstheme="majorBidi"/>
+      <w:smallCaps/>
+      <w:color w:val="595959" w:themeColor="text1" w:themeTint="A6"/>
+    </w:rPr>
+  </w:style>
+  <w:style w:type="paragraph" w:styleId="Heading9">
+    <w:name w:val="heading 9"/>
+    <w:basedOn w:val="Normal"/>
+    <w:next w:val="Normal"/>
+    <w:link w:val="Heading9Char"/>
+    <w:uiPriority w:val="9"/>
+    <w:semiHidden/>
+    <w:unhideWhenUsed/>
+    <w:qFormat/>
+    <w:pPr>
+      <w:keepNext/>
+      <w:keepLines/>
+      <w:spacing w:before="80" w:after="0"/>
+      <w:outlineLvl w:val="8"/>
+    </w:pPr>
+    <w:rPr>
+      <w:rFonts w:asciiTheme="majorHAnsi" w:eastAsiaTheme="majorEastAsia" w:hAnsiTheme="majorHAnsi" w:cstheme="majorBidi"/>
+      <w:i/>
+      <w:iCs/>
+      <w:smallCaps/>
+      <w:color w:val="595959" w:themeColor="text1" w:themeTint="A6"/>
+    </w:rPr>
+  </w:style>
+  <w:style w:type="character" w:default="1" w:styleId="DefaultParagraphFont">
+    <w:name w:val="Default Paragraph Font"/>
+    <w:uiPriority w:val="1"/>
+    <w:semiHidden/>
+    <w:unhideWhenUsed/>
+  </w:style>
+  <w:style w:type="table" w:default="1" w:styleId="TableNormal">
+    <w:name w:val="Normal Table"/>
+    <w:uiPriority w:val="99"/>
+    <w:semiHidden/>
+    <w:unhideWhenUsed/>
+    <w:tblPr>
+      <w:tblInd w:w="0" w:type="dxa"/>
+      <w:tblCellMar>
+        <w:top w:w="0" w:type="dxa"/>
+        <w:left w:w="108" w:type="dxa"/>
+        <w:bottom w:w="0" w:type="dxa"/>
+        <w:right w:w="108" w:type="dxa"/>
+      </w:tblCellMar>
+    </w:tblPr>
+  </w:style>
+  <w:style w:type="numbering" w:default="1" w:styleId="NoList">
+    <w:name w:val="No List"/>
+    <w:uiPriority w:val="99"/>
+    <w:semiHidden/>
+    <w:unhideWhenUsed/>
+  </w:style>
+  <w:style w:type="paragraph" w:styleId="Title">
+    <w:name w:val="Title"/>
+    <w:basedOn w:val="Normal"/>
+    <w:next w:val="Normal"/>
+    <w:link w:val="TitleChar"/>
+    <w:uiPriority w:val="10"/>
+    <w:qFormat/>
+    <w:pPr>
+      <w:spacing w:after="0" w:line="240" w:lineRule="auto"/>
+      <w:contextualSpacing/>
+    </w:pPr>
+    <w:rPr>
+      <w:rFonts w:asciiTheme="majorHAnsi" w:eastAsiaTheme="majorEastAsia" w:hAnsiTheme="majorHAnsi" w:cstheme="majorBidi"/>
+      <w:color w:val="F98D29" w:themeColor="accent1"/>
+      <w:spacing w:val="-7"/>
+      <w:sz w:val="64"/>
+      <w:szCs w:val="64"/>
+    </w:rPr>
+  </w:style>
+  <w:style w:type="character" w:customStyle="1" w:styleId="TitleChar">
+    <w:name w:val="Title Char"/>
+    <w:basedOn w:val="DefaultParagraphFont"/>
+    <w:link w:val="Title"/>
+    <w:uiPriority w:val="10"/>
+    <w:rPr>
+      <w:rFonts w:asciiTheme="majorHAnsi" w:eastAsiaTheme="majorEastAsia" w:hAnsiTheme="majorHAnsi" w:cstheme="majorBidi"/>
+      <w:color w:val="F98D29" w:themeColor="accent1"/>
+      <w:spacing w:val="-7"/>
+      <w:sz w:val="64"/>
+      <w:szCs w:val="64"/>
+    </w:rPr>
+  </w:style>
+  <w:style w:type="paragraph" w:styleId="Subtitle">
+    <w:name w:val="Subtitle"/>
+    <w:basedOn w:val="Normal"/>
+    <w:next w:val="Normal"/>
+    <w:link w:val="SubtitleChar"/>
+    <w:uiPriority w:val="11"/>
+    <w:qFormat/>
+    <w:pPr>
+      <w:numPr>
+        <w:ilvl w:val="1"/>
+      </w:numPr>
+      <w:spacing w:after="240" w:line="240" w:lineRule="auto"/>
+    </w:pPr>
+    <w:rPr>
+      <w:rFonts w:asciiTheme="majorHAnsi" w:eastAsiaTheme="majorEastAsia" w:hAnsiTheme="majorHAnsi" w:cstheme="majorBidi"/>
+      <w:color w:val="404040" w:themeColor="text1" w:themeTint="BF"/>
+      <w:sz w:val="28"/>
+      <w:szCs w:val="28"/>
+    </w:rPr>
+  </w:style>
+  <w:style w:type="character" w:customStyle="1" w:styleId="SubtitleChar">
+    <w:name w:val="Subtitle Char"/>
+    <w:basedOn w:val="DefaultParagraphFont"/>
+    <w:link w:val="Subtitle"/>
+    <w:uiPriority w:val="11"/>
+    <w:rPr>
+      <w:rFonts w:asciiTheme="majorHAnsi" w:eastAsiaTheme="majorEastAsia" w:hAnsiTheme="majorHAnsi" w:cstheme="majorBidi"/>
+      <w:color w:val="404040" w:themeColor="text1" w:themeTint="BF"/>
+      <w:sz w:val="28"/>
+      <w:szCs w:val="28"/>
+    </w:rPr>
+  </w:style>
+  <w:style w:type="character" w:customStyle="1" w:styleId="Heading1Char">
+    <w:name w:val="Heading 1 Char"/>
+    <w:basedOn w:val="DefaultParagraphFont"/>
+    <w:link w:val="Heading1"/>
+    <w:uiPriority w:val="9"/>
+    <w:rPr>
+      <w:rFonts w:asciiTheme="majorHAnsi" w:eastAsiaTheme="majorEastAsia" w:hAnsiTheme="majorHAnsi" w:cstheme="majorBidi"/>
+      <w:color w:val="F98D29" w:themeColor="accent1"/>
+      <w:sz w:val="32"/>
+      <w:szCs w:val="32"/>
+    </w:rPr>
+  </w:style>
+  <w:style w:type="character" w:customStyle="1" w:styleId="Heading2Char">
+    <w:name w:val="Heading 2 Char"/>
+    <w:basedOn w:val="DefaultParagraphFont"/>
+    <w:link w:val="Heading2"/>
+    <w:uiPriority w:val="9"/>
+    <w:rsid w:val="00E20787"/>
+    <w:rPr>
+      <w:rFonts w:asciiTheme="majorHAnsi" w:eastAsiaTheme="majorEastAsia" w:hAnsiTheme="majorHAnsi" w:cstheme="majorBidi"/>
+      <w:color w:val="F98D29" w:themeColor="accent1"/>
+      <w:sz w:val="26"/>
+      <w:szCs w:val="28"/>
+    </w:rPr>
+  </w:style>
+  <w:style w:type="character" w:customStyle="1" w:styleId="Heading3Char">
+    <w:name w:val="Heading 3 Char"/>
+    <w:basedOn w:val="DefaultParagraphFont"/>
+    <w:link w:val="Heading3"/>
+    <w:uiPriority w:val="9"/>
+    <w:semiHidden/>
+    <w:rPr>
+      <w:rFonts w:asciiTheme="majorHAnsi" w:eastAsiaTheme="majorEastAsia" w:hAnsiTheme="majorHAnsi" w:cstheme="majorBidi"/>
+      <w:color w:val="404040" w:themeColor="text1" w:themeTint="BF"/>
+      <w:sz w:val="26"/>
+      <w:szCs w:val="26"/>
+    </w:rPr>
+  </w:style>
+  <w:style w:type="character" w:customStyle="1" w:styleId="Heading4Char">
+    <w:name w:val="Heading 4 Char"/>
+    <w:basedOn w:val="DefaultParagraphFont"/>
+    <w:link w:val="Heading4"/>
+    <w:uiPriority w:val="9"/>
+    <w:semiHidden/>
+    <w:rPr>
+      <w:rFonts w:asciiTheme="majorHAnsi" w:eastAsiaTheme="majorEastAsia" w:hAnsiTheme="majorHAnsi" w:cstheme="majorBidi"/>
+      <w:sz w:val="24"/>
+      <w:szCs w:val="24"/>
+    </w:rPr>
+  </w:style>
+  <w:style w:type="character" w:customStyle="1" w:styleId="Heading5Char">
+    <w:name w:val="Heading 5 Char"/>
+    <w:basedOn w:val="DefaultParagraphFont"/>
+    <w:link w:val="Heading5"/>
+    <w:uiPriority w:val="9"/>
+    <w:semiHidden/>
+    <w:rPr>
+      <w:rFonts w:asciiTheme="majorHAnsi" w:eastAsiaTheme="majorEastAsia" w:hAnsiTheme="majorHAnsi" w:cstheme="majorBidi"/>
+      <w:i/>
+      <w:iCs/>
+      <w:sz w:val="22"/>
+      <w:szCs w:val="22"/>
+    </w:rPr>
+  </w:style>
+  <w:style w:type="character" w:customStyle="1" w:styleId="Heading6Char">
+    <w:name w:val="Heading 6 Char"/>
+    <w:basedOn w:val="DefaultParagraphFont"/>
+    <w:link w:val="Heading6"/>
+    <w:uiPriority w:val="9"/>
+    <w:semiHidden/>
+    <w:rPr>
+      <w:rFonts w:asciiTheme="majorHAnsi" w:eastAsiaTheme="majorEastAsia" w:hAnsiTheme="majorHAnsi" w:cstheme="majorBidi"/>
+      <w:color w:val="595959" w:themeColor="text1" w:themeTint="A6"/>
+    </w:rPr>
+  </w:style>
+  <w:style w:type="character" w:customStyle="1" w:styleId="Heading7Char">
+    <w:name w:val="Heading 7 Char"/>
+    <w:basedOn w:val="DefaultParagraphFont"/>
+    <w:link w:val="Heading7"/>
+    <w:uiPriority w:val="9"/>
+    <w:semiHidden/>
+    <w:rPr>
+      <w:rFonts w:asciiTheme="majorHAnsi" w:eastAsiaTheme="majorEastAsia" w:hAnsiTheme="majorHAnsi" w:cstheme="majorBidi"/>
+      <w:i/>
+      <w:iCs/>
+      <w:color w:val="595959" w:themeColor="text1" w:themeTint="A6"/>
+    </w:rPr>
+  </w:style>
+  <w:style w:type="character" w:customStyle="1" w:styleId="Heading8Char">
+    <w:name w:val="Heading 8 Char"/>
+    <w:basedOn w:val="DefaultParagraphFont"/>
+    <w:link w:val="Heading8"/>
+    <w:uiPriority w:val="9"/>
+    <w:semiHidden/>
+    <w:rPr>
+      <w:rFonts w:asciiTheme="majorHAnsi" w:eastAsiaTheme="majorEastAsia" w:hAnsiTheme="majorHAnsi" w:cstheme="majorBidi"/>
+      <w:smallCaps/>
+      <w:color w:val="595959" w:themeColor="text1" w:themeTint="A6"/>
+    </w:rPr>
+  </w:style>
+  <w:style w:type="character" w:customStyle="1" w:styleId="Heading9Char">
+    <w:name w:val="Heading 9 Char"/>
+    <w:basedOn w:val="DefaultParagraphFont"/>
+    <w:link w:val="Heading9"/>
+    <w:uiPriority w:val="9"/>
+    <w:semiHidden/>
+    <w:rPr>
+      <w:rFonts w:asciiTheme="majorHAnsi" w:eastAsiaTheme="majorEastAsia" w:hAnsiTheme="majorHAnsi" w:cstheme="majorBidi"/>
+      <w:i/>
+      <w:iCs/>
+      <w:smallCaps/>
+      <w:color w:val="595959" w:themeColor="text1" w:themeTint="A6"/>
+    </w:rPr>
+  </w:style>
+  <w:style w:type="character" w:styleId="SubtleEmphasis">
+    <w:name w:val="Subtle Emphasis"/>
+    <w:basedOn w:val="DefaultParagraphFont"/>
+    <w:uiPriority w:val="19"/>
+    <w:qFormat/>
+    <w:rPr>
+      <w:i/>
+      <w:iCs/>
+      <w:color w:val="595959" w:themeColor="text1" w:themeTint="A6"/>
+    </w:rPr>
+  </w:style>
+  <w:style w:type="character" w:styleId="Emphasis">
+    <w:name w:val="Emphasis"/>
+    <w:basedOn w:val="DefaultParagraphFont"/>
+    <w:uiPriority w:val="20"/>
+    <w:qFormat/>
+    <w:rPr>
+      <w:i/>
+      <w:iCs/>
+    </w:rPr>
+  </w:style>
+  <w:style w:type="character" w:styleId="IntenseEmphasis">
+    <w:name w:val="Intense Emphasis"/>
+    <w:basedOn w:val="DefaultParagraphFont"/>
+    <w:uiPriority w:val="21"/>
+    <w:qFormat/>
+    <w:rPr>
+      <w:b/>
+      <w:bCs/>
+      <w:i/>
+      <w:iCs/>
+    </w:rPr>
+  </w:style>
+  <w:style w:type="character" w:styleId="Strong">
+    <w:name w:val="Strong"/>
+    <w:basedOn w:val="DefaultParagraphFont"/>
+    <w:uiPriority w:val="22"/>
+    <w:qFormat/>
+    <w:rsid w:val="0062526E"/>
+    <w:rPr>
+      <w:b/>
+      <w:bCs/>
+      <w:color w:val="F98D29" w:themeColor="accent1"/>
+    </w:rPr>
+  </w:style>
+  <w:style w:type="paragraph" w:styleId="Quote">
+    <w:name w:val="Quote"/>
+    <w:basedOn w:val="Normal"/>
+    <w:next w:val="Normal"/>
+    <w:link w:val="QuoteChar"/>
+    <w:uiPriority w:val="29"/>
+    <w:qFormat/>
+    <w:pPr>
+      <w:spacing w:before="240" w:after="240" w:line="252" w:lineRule="auto"/>
+      <w:ind w:left="864" w:right="864"/>
+      <w:jc w:val="center"/>
+    </w:pPr>
+    <w:rPr>
+      <w:i/>
+      <w:iCs/>
+    </w:rPr>
+  </w:style>
+  <w:style w:type="character" w:customStyle="1" w:styleId="QuoteChar">
+    <w:name w:val="Quote Char"/>
+    <w:basedOn w:val="DefaultParagraphFont"/>
+    <w:link w:val="Quote"/>
+    <w:uiPriority w:val="29"/>
+    <w:rPr>
+      <w:i/>
+      <w:iCs/>
+    </w:rPr>
+  </w:style>
+  <w:style w:type="paragraph" w:styleId="IntenseQuote">
+    <w:name w:val="Intense Quote"/>
+    <w:basedOn w:val="Normal"/>
+    <w:next w:val="Normal"/>
+    <w:link w:val="IntenseQuoteChar"/>
+    <w:uiPriority w:val="30"/>
+    <w:qFormat/>
+    <w:pPr>
+      <w:spacing w:before="100" w:beforeAutospacing="1" w:after="240"/>
+      <w:ind w:left="864" w:right="864"/>
+      <w:jc w:val="center"/>
+    </w:pPr>
+    <w:rPr>
+      <w:rFonts w:asciiTheme="majorHAnsi" w:eastAsiaTheme="majorEastAsia" w:hAnsiTheme="majorHAnsi" w:cstheme="majorBidi"/>
+      <w:color w:val="F98D29" w:themeColor="accent1"/>
+      <w:sz w:val="28"/>
+      <w:szCs w:val="28"/>
+    </w:rPr>
+  </w:style>
+  <w:style w:type="character" w:customStyle="1" w:styleId="IntenseQuoteChar">
+    <w:name w:val="Intense Quote Char"/>
+    <w:basedOn w:val="DefaultParagraphFont"/>
+    <w:link w:val="IntenseQuote"/>
+    <w:uiPriority w:val="30"/>
+    <w:rPr>
+      <w:rFonts w:asciiTheme="majorHAnsi" w:eastAsiaTheme="majorEastAsia" w:hAnsiTheme="majorHAnsi" w:cstheme="majorBidi"/>
+      <w:color w:val="F98D29" w:themeColor="accent1"/>
+      <w:sz w:val="28"/>
+      <w:szCs w:val="28"/>
+    </w:rPr>
+  </w:style>
+  <w:style w:type="character" w:styleId="SubtleReference">
+    <w:name w:val="Subtle Reference"/>
+    <w:basedOn w:val="DefaultParagraphFont"/>
+    <w:uiPriority w:val="31"/>
+    <w:qFormat/>
+    <w:rPr>
+      <w:smallCaps/>
+      <w:color w:val="404040" w:themeColor="text1" w:themeTint="BF"/>
+    </w:rPr>
+  </w:style>
+  <w:style w:type="character" w:styleId="IntenseReference">
+    <w:name w:val="Intense Reference"/>
+    <w:basedOn w:val="DefaultParagraphFont"/>
+    <w:uiPriority w:val="32"/>
+    <w:qFormat/>
+    <w:rPr>
+      <w:b/>
+      <w:bCs/>
+      <w:smallCaps/>
+      <w:u w:val="single"/>
+    </w:rPr>
+  </w:style>
+  <w:style w:type="character" w:styleId="BookTitle">
+    <w:name w:val="Book Title"/>
+    <w:basedOn w:val="DefaultParagraphFont"/>
+    <w:uiPriority w:val="33"/>
+    <w:qFormat/>
+    <w:rPr>
+      <w:b/>
+      <w:bCs/>
+      <w:smallCaps/>
+    </w:rPr>
+  </w:style>
+  <w:style w:type="paragraph" w:styleId="Caption">
+    <w:name w:val="caption"/>
+    <w:basedOn w:val="Normal"/>
+    <w:next w:val="Normal"/>
+    <w:uiPriority w:val="35"/>
+    <w:semiHidden/>
+    <w:unhideWhenUsed/>
+    <w:qFormat/>
+    <w:pPr>
+      <w:spacing w:line="240" w:lineRule="auto"/>
+    </w:pPr>
+    <w:rPr>
+      <w:b/>
+      <w:bCs/>
+      <w:color w:val="404040" w:themeColor="text1" w:themeTint="BF"/>
+    </w:rPr>
+  </w:style>
+  <w:style w:type="paragraph" w:styleId="TOCHeading">
+    <w:name w:val="TOC Heading"/>
+    <w:basedOn w:val="Heading1"/>
+    <w:next w:val="Normal"/>
+    <w:uiPriority w:val="39"/>
+    <w:semiHidden/>
+    <w:unhideWhenUsed/>
+    <w:qFormat/>
+    <w:pPr>
+      <w:outlineLvl w:val="9"/>
+    </w:pPr>
+  </w:style>
+  <w:style w:type="paragraph" w:styleId="NoSpacing">
+    <w:name w:val="No Spacing"/>
+    <w:uiPriority w:val="1"/>
+    <w:qFormat/>
+    <w:pPr>
+      <w:spacing w:after="0" w:line="240" w:lineRule="auto"/>
+    </w:pPr>
+  </w:style>
+  <w:style w:type="paragraph" w:styleId="ListParagraph">
+    <w:name w:val="List Paragraph"/>
+    <w:basedOn w:val="Normal"/>
+    <w:uiPriority w:val="34"/>
+    <w:qFormat/>
+    <w:pPr>
+      <w:ind w:left="720"/>
+      <w:contextualSpacing/>
+    </w:pPr>
+  </w:style>
+  <w:style w:type="paragraph" w:styleId="Header">
+    <w:name w:val="header"/>
+    <w:basedOn w:val="Normal"/>
+    <w:link w:val="HeaderChar"/>
+    <w:uiPriority w:val="99"/>
+    <w:unhideWhenUsed/>
+    <w:rsid w:val="00216DB0"/>
+    <w:pPr>
+      <w:tabs>
+        <w:tab w:val="center" w:pos="4680"/>
+        <w:tab w:val="right" w:pos="9360"/>
+      </w:tabs>
+      <w:spacing w:after="0" w:line="240" w:lineRule="auto"/>
+    </w:pPr>
+  </w:style>
+  <w:style w:type="character" w:customStyle="1" w:styleId="HeaderChar">
+    <w:name w:val="Header Char"/>
+    <w:basedOn w:val="DefaultParagraphFont"/>
+    <w:link w:val="Header"/>
+    <w:uiPriority w:val="99"/>
+    <w:rsid w:val="00216DB0"/>
+  </w:style>
+  <w:style w:type="paragraph" w:styleId="Footer">
+    <w:name w:val="footer"/>
+    <w:basedOn w:val="Normal"/>
+    <w:link w:val="FooterChar"/>
+    <w:uiPriority w:val="99"/>
+    <w:unhideWhenUsed/>
+    <w:rsid w:val="00216DB0"/>
+    <w:pPr>
+      <w:tabs>
+        <w:tab w:val="center" w:pos="4680"/>
+        <w:tab w:val="right" w:pos="9360"/>
+      </w:tabs>
+      <w:spacing w:after="0" w:line="240" w:lineRule="auto"/>
+    </w:pPr>
+  </w:style>
+  <w:style w:type="character" w:customStyle="1" w:styleId="FooterChar">
+    <w:name w:val="Footer Char"/>
+    <w:basedOn w:val="DefaultParagraphFont"/>
+    <w:link w:val="Footer"/>
+    <w:uiPriority w:val="99"/>
+    <w:rsid w:val="00216DB0"/>
+  </w:style>
+  <w:style w:type="character" w:styleId="Hyperlink">
+    <w:name w:val="Hyperlink"/>
+    <w:basedOn w:val="DefaultParagraphFont"/>
+    <w:uiPriority w:val="99"/>
+    <w:unhideWhenUsed/>
+    <w:rsid w:val="00216DB0"/>
+    <w:rPr>
+      <w:color w:val="F98D29" w:themeColor="hyperlink"/>
+      <w:u w:val="single"/>
+    </w:rPr>
+  </w:style>
+  <w:style w:type="paragraph" w:customStyle="1" w:styleId="Code">
+    <w:name w:val="Code"/>
+    <w:basedOn w:val="Title"/>
+    <w:next w:val="Normal"/>
+    <w:link w:val="CodeChar"/>
+    <w:autoRedefine/>
+    <w:qFormat/>
+    <w:rsid w:val="006A670F"/>
+    <w:pPr>
+      <w:pBdr>
+        <w:top w:val="single" w:sz="12" w:space="1" w:color="F98D29" w:themeColor="accent1"/>
+        <w:left w:val="single" w:sz="12" w:space="4" w:color="F98D29" w:themeColor="accent1"/>
+        <w:bottom w:val="single" w:sz="12" w:space="1" w:color="F98D29" w:themeColor="accent1"/>
+        <w:right w:val="single" w:sz="12" w:space="4" w:color="F98D29" w:themeColor="accent1"/>
+      </w:pBdr>
+      <w:shd w:val="clear" w:color="auto" w:fill="EBEBEB" w:themeFill="background2"/>
+    </w:pPr>
+    <w:rPr>
+      <w:rFonts w:ascii="Courier New" w:hAnsi="Courier New"/>
+      <w:b/>
+      <w:noProof/>
+      <w:color w:val="auto"/>
+      <w:sz w:val="22"/>
+    </w:rPr>
+  </w:style>
+  <w:style w:type="table" w:styleId="TableGrid">
+    <w:name w:val="Table Grid"/>
+    <w:basedOn w:val="TableNormal"/>
+    <w:uiPriority w:val="39"/>
+    <w:rsid w:val="005F755D"/>
+    <w:pPr>
+      <w:spacing w:after="0" w:line="240" w:lineRule="auto"/>
+    </w:pPr>
+    <w:tblPr>
+      <w:tblInd w:w="0" w:type="dxa"/>
+      <w:tblBorders>
+        <w:top w:val="single" w:sz="4" w:space="0" w:color="auto"/>
+        <w:left w:val="single" w:sz="4" w:space="0" w:color="auto"/>
+        <w:bottom w:val="single" w:sz="4" w:space="0" w:color="auto"/>
+        <w:right w:val="single" w:sz="4" w:space="0" w:color="auto"/>
+        <w:insideH w:val="single" w:sz="4" w:space="0" w:color="auto"/>
+        <w:insideV w:val="single" w:sz="4" w:space="0" w:color="auto"/>
+      </w:tblBorders>
+      <w:tblCellMar>
+        <w:top w:w="0" w:type="dxa"/>
+        <w:left w:w="108" w:type="dxa"/>
+        <w:bottom w:w="0" w:type="dxa"/>
+        <w:right w:w="108" w:type="dxa"/>
+      </w:tblCellMar>
+    </w:tblPr>
+  </w:style>
+  <w:style w:type="character" w:customStyle="1" w:styleId="CodeChar">
+    <w:name w:val="Code Char"/>
+    <w:basedOn w:val="TitleChar"/>
+    <w:link w:val="Code"/>
+    <w:rsid w:val="006A670F"/>
+    <w:rPr>
+      <w:rFonts w:ascii="Courier New" w:eastAsiaTheme="majorEastAsia" w:hAnsi="Courier New" w:cstheme="majorBidi"/>
+      <w:b/>
+      <w:noProof/>
+      <w:color w:val="F98D29" w:themeColor="accent1"/>
+      <w:spacing w:val="-7"/>
+      <w:sz w:val="22"/>
+      <w:szCs w:val="64"/>
+      <w:shd w:val="clear" w:color="auto" w:fill="EBEBEB" w:themeFill="background2"/>
+    </w:rPr>
+  </w:style>
+  <w:style w:type="paragraph" w:styleId="BalloonText">
+    <w:name w:val="Balloon Text"/>
+    <w:basedOn w:val="Normal"/>
+    <w:link w:val="BalloonTextChar"/>
+    <w:uiPriority w:val="99"/>
+    <w:semiHidden/>
+    <w:unhideWhenUsed/>
+    <w:rsid w:val="006A670F"/>
+    <w:pPr>
+      <w:spacing w:after="0" w:line="240" w:lineRule="auto"/>
+    </w:pPr>
+    <w:rPr>
+      <w:rFonts w:ascii="Tahoma" w:hAnsi="Tahoma" w:cs="Tahoma"/>
+      <w:sz w:val="16"/>
+      <w:szCs w:val="16"/>
+    </w:rPr>
+  </w:style>
+  <w:style w:type="character" w:customStyle="1" w:styleId="BalloonTextChar">
+    <w:name w:val="Balloon Text Char"/>
+    <w:basedOn w:val="DefaultParagraphFont"/>
+    <w:link w:val="BalloonText"/>
+    <w:uiPriority w:val="99"/>
+    <w:semiHidden/>
+    <w:rsid w:val="006A670F"/>
+    <w:rPr>
+      <w:rFonts w:ascii="Tahoma" w:hAnsi="Tahoma" w:cs="Tahoma"/>
+      <w:sz w:val="16"/>
+      <w:szCs w:val="16"/>
     </w:rPr>
   </w:style>
 </w:styles>
@@ -2751,7 +3481,7 @@
   <a:extraClrSchemeLst/>
   <a:extLst>
     <a:ext uri="{05A4C25C-085E-4340-85A3-A5531E510DB2}">
-      <thm15:themeFamily xmlns:thm15="http://schemas.microsoft.com/office/thememl/2012/main" name="Facet" id="{C0C680CD-088A-49FC-A102-D699147F32B2}" vid="{CFBC31BA-B70F-4F30-BCAA-4F3011E16C4D}"/>
+      <thm15:themeFamily xmlns:thm15="http://schemas.microsoft.com/office/thememl/2012/main" xmlns="" name="Facet" id="{C0C680CD-088A-49FC-A102-D699147F32B2}" vid="{CFBC31BA-B70F-4F30-BCAA-4F3011E16C4D}"/>
     </a:ext>
   </a:extLst>
 </a:theme>

</xml_diff>

<commit_message>
Updates to the Prerequisite doc.
</commit_message>
<xml_diff>
--- a/presentation/Workshop.docx
+++ b/presentation/Workshop.docx
@@ -1,6 +1,6 @@
 
 <file path=word/document.xml><?xml version="1.0" encoding="utf-8"?>
-<w:document xmlns:wpc="http://schemas.microsoft.com/office/word/2010/wordprocessingCanvas" xmlns:mc="http://schemas.openxmlformats.org/markup-compatibility/2006" xmlns:o="urn:schemas-microsoft-com:office:office" xmlns:r="http://schemas.openxmlformats.org/officeDocument/2006/relationships" xmlns:m="http://schemas.openxmlformats.org/officeDocument/2006/math" xmlns:v="urn:schemas-microsoft-com:vml" xmlns:wp14="http://schemas.microsoft.com/office/word/2010/wordprocessingDrawing" xmlns:wp="http://schemas.openxmlformats.org/drawingml/2006/wordprocessingDrawing" xmlns:w10="urn:schemas-microsoft-com:office:word" xmlns:w="http://schemas.openxmlformats.org/wordprocessingml/2006/main" xmlns:w14="http://schemas.microsoft.com/office/word/2010/wordml" xmlns:wpg="http://schemas.microsoft.com/office/word/2010/wordprocessingGroup" xmlns:wpi="http://schemas.microsoft.com/office/word/2010/wordprocessingInk" xmlns:wne="http://schemas.microsoft.com/office/word/2006/wordml" xmlns:wps="http://schemas.microsoft.com/office/word/2010/wordprocessingShape" mc:Ignorable="w14 wp14">
+<w:document xmlns:wpc="http://schemas.microsoft.com/office/word/2010/wordprocessingCanvas" xmlns:mo="http://schemas.microsoft.com/office/mac/office/2008/main" xmlns:mc="http://schemas.openxmlformats.org/markup-compatibility/2006" xmlns:mv="urn:schemas-microsoft-com:mac:vml" xmlns:o="urn:schemas-microsoft-com:office:office" xmlns:r="http://schemas.openxmlformats.org/officeDocument/2006/relationships" xmlns:m="http://schemas.openxmlformats.org/officeDocument/2006/math" xmlns:v="urn:schemas-microsoft-com:vml" xmlns:wp14="http://schemas.microsoft.com/office/word/2010/wordprocessingDrawing" xmlns:wp="http://schemas.openxmlformats.org/drawingml/2006/wordprocessingDrawing" xmlns:w10="urn:schemas-microsoft-com:office:word" xmlns:w="http://schemas.openxmlformats.org/wordprocessingml/2006/main" xmlns:w14="http://schemas.microsoft.com/office/word/2010/wordml" xmlns:wpg="http://schemas.microsoft.com/office/word/2010/wordprocessingGroup" xmlns:wpi="http://schemas.microsoft.com/office/word/2010/wordprocessingInk" xmlns:wne="http://schemas.microsoft.com/office/word/2006/wordml" xmlns:wps="http://schemas.microsoft.com/office/word/2010/wordprocessingShape" mc:Ignorable="w14 wp14">
   <w:body>
     <w:p>
       <w:pPr>
@@ -16,6 +16,8 @@
           <w:rStyle w:val="Heading2Char"/>
         </w:rPr>
       </w:pPr>
+      <w:bookmarkStart w:id="0" w:name="_GoBack"/>
+      <w:bookmarkEnd w:id="0"/>
     </w:p>
     <w:p>
       <w:r>
@@ -30,13 +32,8 @@
         </w:rPr>
         <w:br/>
       </w:r>
-      <w:proofErr w:type="gramStart"/>
-      <w:r>
-        <w:t>You</w:t>
-      </w:r>
-      <w:proofErr w:type="gramEnd"/>
-      <w:r>
-        <w:t xml:space="preserve"> will need G</w:t>
+      <w:r>
+        <w:t>You will need G</w:t>
       </w:r>
       <w:r>
         <w:t xml:space="preserve">it in order to </w:t>
@@ -54,10 +51,54 @@
         <w:t xml:space="preserve"> code</w:t>
       </w:r>
       <w:r>
-        <w:t xml:space="preserve">. To download </w:t>
-      </w:r>
-      <w:r>
-        <w:t xml:space="preserve">Git, go to </w:t>
+        <w:t xml:space="preserve"> and change between exercises.</w:t>
+      </w:r>
+    </w:p>
+    <w:p>
+      <w:pPr>
+        <w:pStyle w:val="NoSpacing"/>
+      </w:pPr>
+    </w:p>
+    <w:p>
+      <w:pPr>
+        <w:pStyle w:val="NoSpacing"/>
+        <w:rPr>
+          <w:b/>
+        </w:rPr>
+      </w:pPr>
+      <w:r>
+        <w:rPr>
+          <w:b/>
+        </w:rPr>
+        <w:t xml:space="preserve">Windows or Mac </w:t>
+      </w:r>
+    </w:p>
+    <w:p>
+      <w:pPr>
+        <w:pStyle w:val="Code"/>
+        <w:rPr>
+          <w:rStyle w:val="Emphasis"/>
+          <w:i w:val="0"/>
+          <w:iCs w:val="0"/>
+        </w:rPr>
+      </w:pPr>
+    </w:p>
+    <w:p>
+      <w:pPr>
+        <w:pStyle w:val="Code"/>
+        <w:rPr>
+          <w:rStyle w:val="Emphasis"/>
+          <w:i w:val="0"/>
+          <w:iCs w:val="0"/>
+        </w:rPr>
+      </w:pPr>
+      <w:r>
+        <w:rPr>
+          <w:rStyle w:val="Emphasis"/>
+          <w:i w:val="0"/>
+          <w:iCs w:val="0"/>
+        </w:rPr>
+        <w:t xml:space="preserve">Download and run appropriate installer from </w:t>
       </w:r>
       <w:hyperlink r:id="rId9" w:history="1">
         <w:r>
@@ -68,16 +109,36 @@
         </w:r>
       </w:hyperlink>
       <w:r>
-        <w:t xml:space="preserve"> and download the app</w:t>
-      </w:r>
-      <w:r>
-        <w:t xml:space="preserve">ropriate installer. For Windows or Macintosh, you should see the installer download listed directly on the home page. </w:t>
-      </w:r>
-      <w:r>
-        <w:t>On Ubuntu, you can also run</w:t>
-      </w:r>
-      <w:r>
-        <w:t xml:space="preserve"> </w:t>
+        <w:rPr>
+          <w:rStyle w:val="Emphasis"/>
+          <w:i w:val="0"/>
+          <w:iCs w:val="0"/>
+        </w:rPr>
+        <w:t xml:space="preserve">. </w:t>
+      </w:r>
+    </w:p>
+    <w:p>
+      <w:pPr>
+        <w:pStyle w:val="Code"/>
+      </w:pPr>
+    </w:p>
+    <w:p>
+      <w:pPr>
+        <w:pStyle w:val="NoSpacing"/>
+      </w:pPr>
+    </w:p>
+    <w:p>
+      <w:pPr>
+        <w:pStyle w:val="NoSpacing"/>
+        <w:rPr>
+          <w:b/>
+        </w:rPr>
+      </w:pPr>
+      <w:r>
+        <w:rPr>
+          <w:b/>
+        </w:rPr>
+        <w:t xml:space="preserve">Ubuntu and other *nix: </w:t>
       </w:r>
     </w:p>
     <w:p>
@@ -135,10 +196,54 @@
         <w:t xml:space="preserve">our setup scripts </w:t>
       </w:r>
       <w:r>
-        <w:t xml:space="preserve">and running your local server. </w:t>
-      </w:r>
-      <w:r>
-        <w:t xml:space="preserve">To get Node, go to </w:t>
+        <w:t>and running your local server.</w:t>
+      </w:r>
+    </w:p>
+    <w:p>
+      <w:pPr>
+        <w:pStyle w:val="NoSpacing"/>
+      </w:pPr>
+    </w:p>
+    <w:p>
+      <w:pPr>
+        <w:pStyle w:val="NoSpacing"/>
+        <w:rPr>
+          <w:b/>
+        </w:rPr>
+      </w:pPr>
+      <w:r>
+        <w:rPr>
+          <w:b/>
+        </w:rPr>
+        <w:t xml:space="preserve">Windows or Mac </w:t>
+      </w:r>
+    </w:p>
+    <w:p>
+      <w:pPr>
+        <w:pStyle w:val="Code"/>
+        <w:rPr>
+          <w:rStyle w:val="Emphasis"/>
+          <w:i w:val="0"/>
+          <w:iCs w:val="0"/>
+        </w:rPr>
+      </w:pPr>
+    </w:p>
+    <w:p>
+      <w:pPr>
+        <w:pStyle w:val="Code"/>
+        <w:rPr>
+          <w:rStyle w:val="Emphasis"/>
+          <w:i w:val="0"/>
+          <w:iCs w:val="0"/>
+        </w:rPr>
+      </w:pPr>
+      <w:r>
+        <w:rPr>
+          <w:rStyle w:val="Emphasis"/>
+          <w:i w:val="0"/>
+          <w:iCs w:val="0"/>
+        </w:rPr>
+        <w:t xml:space="preserve">Download and run appropriate installer from </w:t>
       </w:r>
       <w:hyperlink r:id="rId10" w:history="1">
         <w:r>
@@ -149,19 +254,50 @@
         </w:r>
       </w:hyperlink>
       <w:r>
-        <w:t xml:space="preserve"> and get the</w:t>
-      </w:r>
-      <w:r>
+        <w:rPr>
+          <w:rStyle w:val="Emphasis"/>
+          <w:i w:val="0"/>
+          <w:iCs w:val="0"/>
+        </w:rPr>
+        <w:t xml:space="preserve">. </w:t>
+      </w:r>
+    </w:p>
+    <w:p>
+      <w:pPr>
+        <w:pStyle w:val="Code"/>
+      </w:pPr>
+    </w:p>
+    <w:p>
+      <w:pPr>
+        <w:rPr>
+          <w:b/>
+        </w:rPr>
+      </w:pPr>
+    </w:p>
+    <w:p>
+      <w:pPr>
+        <w:pStyle w:val="NoSpacing"/>
+        <w:rPr>
+          <w:b/>
+        </w:rPr>
+      </w:pPr>
+      <w:r>
+        <w:rPr>
+          <w:b/>
+        </w:rPr>
+        <w:t>Ubuntu</w:t>
+      </w:r>
+      <w:r>
+        <w:rPr>
+          <w:b/>
+        </w:rPr>
+        <w:t xml:space="preserve"> and other *nix:</w:t>
+      </w:r>
+      <w:r>
+        <w:rPr>
+          <w:b/>
+        </w:rPr>
         <w:t xml:space="preserve"> </w:t>
-      </w:r>
-      <w:r>
-        <w:t>installer</w:t>
-      </w:r>
-      <w:r>
-        <w:t xml:space="preserve"> for your system. </w:t>
-      </w:r>
-      <w:r>
-        <w:t xml:space="preserve">On Ubuntu, you can also run </w:t>
       </w:r>
     </w:p>
     <w:p>
@@ -264,7 +400,16 @@
         </w:r>
       </w:hyperlink>
       <w:r>
-        <w:t xml:space="preserve"> desired/path</w:t>
+        <w:t xml:space="preserve"> </w:t>
+      </w:r>
+      <w:r>
+        <w:t>&lt;</w:t>
+      </w:r>
+      <w:r>
+        <w:t>desired/path</w:t>
+      </w:r>
+      <w:r>
+        <w:t>&gt;</w:t>
       </w:r>
     </w:p>
     <w:p>
@@ -272,7 +417,16 @@
         <w:pStyle w:val="Code"/>
       </w:pPr>
       <w:r>
-        <w:t>cd desired/path</w:t>
+        <w:t xml:space="preserve">cd </w:t>
+      </w:r>
+      <w:r>
+        <w:t>&lt;</w:t>
+      </w:r>
+      <w:r>
+        <w:t>desired/path</w:t>
+      </w:r>
+      <w:r>
+        <w:t>&gt;</w:t>
       </w:r>
     </w:p>
     <w:p>
@@ -294,10 +448,14 @@
         <w:pStyle w:val="Heading2"/>
       </w:pPr>
       <w:r>
+        <w:lastRenderedPageBreak/>
         <w:t>Run the Server</w:t>
       </w:r>
     </w:p>
     <w:p>
+      <w:pPr>
+        <w:keepNext/>
+      </w:pPr>
       <w:r>
         <w:t xml:space="preserve">To start the server, run the startup script for your system. </w:t>
       </w:r>
@@ -342,12 +500,7 @@
     </w:p>
     <w:p>
       <w:r>
-        <w:t>By default, the server starts up on port 9000.  To change this, open up your run</w:t>
-      </w:r>
-      <w:bookmarkStart w:id="0" w:name="_GoBack"/>
-      <w:bookmarkEnd w:id="0"/>
-      <w:r>
-        <w:t xml:space="preserve"> script and change the –port argument</w:t>
+        <w:t>By default, the server starts up on port 9000.  To change this, open up your run script and change the –port argument</w:t>
       </w:r>
       <w:r>
         <w:t xml:space="preserve">. </w:t>
@@ -355,7 +508,6 @@
     </w:p>
     <w:p>
       <w:r>
-        <w:lastRenderedPageBreak/>
         <w:t>Since the</w:t>
       </w:r>
       <w:r>
@@ -540,7 +692,7 @@
 </file>
 
 <file path=word/endnotes.xml><?xml version="1.0" encoding="utf-8"?>
-<w:endnotes xmlns:wpc="http://schemas.microsoft.com/office/word/2010/wordprocessingCanvas" xmlns:mc="http://schemas.openxmlformats.org/markup-compatibility/2006" xmlns:o="urn:schemas-microsoft-com:office:office" xmlns:r="http://schemas.openxmlformats.org/officeDocument/2006/relationships" xmlns:m="http://schemas.openxmlformats.org/officeDocument/2006/math" xmlns:v="urn:schemas-microsoft-com:vml" xmlns:wp14="http://schemas.microsoft.com/office/word/2010/wordprocessingDrawing" xmlns:wp="http://schemas.openxmlformats.org/drawingml/2006/wordprocessingDrawing" xmlns:w10="urn:schemas-microsoft-com:office:word" xmlns:w="http://schemas.openxmlformats.org/wordprocessingml/2006/main" xmlns:w14="http://schemas.microsoft.com/office/word/2010/wordml" xmlns:wpg="http://schemas.microsoft.com/office/word/2010/wordprocessingGroup" xmlns:wpi="http://schemas.microsoft.com/office/word/2010/wordprocessingInk" xmlns:wne="http://schemas.microsoft.com/office/word/2006/wordml" xmlns:wps="http://schemas.microsoft.com/office/word/2010/wordprocessingShape" mc:Ignorable="w14 wp14">
+<w:endnotes xmlns:wpc="http://schemas.microsoft.com/office/word/2010/wordprocessingCanvas" xmlns:mo="http://schemas.microsoft.com/office/mac/office/2008/main" xmlns:mc="http://schemas.openxmlformats.org/markup-compatibility/2006" xmlns:mv="urn:schemas-microsoft-com:mac:vml" xmlns:o="urn:schemas-microsoft-com:office:office" xmlns:r="http://schemas.openxmlformats.org/officeDocument/2006/relationships" xmlns:m="http://schemas.openxmlformats.org/officeDocument/2006/math" xmlns:v="urn:schemas-microsoft-com:vml" xmlns:wp14="http://schemas.microsoft.com/office/word/2010/wordprocessingDrawing" xmlns:wp="http://schemas.openxmlformats.org/drawingml/2006/wordprocessingDrawing" xmlns:w10="urn:schemas-microsoft-com:office:word" xmlns:w="http://schemas.openxmlformats.org/wordprocessingml/2006/main" xmlns:w14="http://schemas.microsoft.com/office/word/2010/wordml" xmlns:wpg="http://schemas.microsoft.com/office/word/2010/wordprocessingGroup" xmlns:wpi="http://schemas.microsoft.com/office/word/2010/wordprocessingInk" xmlns:wne="http://schemas.microsoft.com/office/word/2006/wordml" xmlns:wps="http://schemas.microsoft.com/office/word/2010/wordprocessingShape" mc:Ignorable="w14 wp14">
   <w:endnote w:type="separator" w:id="-1">
     <w:p>
       <w:pPr>
@@ -565,7 +717,7 @@
 </file>
 
 <file path=word/footnotes.xml><?xml version="1.0" encoding="utf-8"?>
-<w:footnotes xmlns:wpc="http://schemas.microsoft.com/office/word/2010/wordprocessingCanvas" xmlns:mc="http://schemas.openxmlformats.org/markup-compatibility/2006" xmlns:o="urn:schemas-microsoft-com:office:office" xmlns:r="http://schemas.openxmlformats.org/officeDocument/2006/relationships" xmlns:m="http://schemas.openxmlformats.org/officeDocument/2006/math" xmlns:v="urn:schemas-microsoft-com:vml" xmlns:wp14="http://schemas.microsoft.com/office/word/2010/wordprocessingDrawing" xmlns:wp="http://schemas.openxmlformats.org/drawingml/2006/wordprocessingDrawing" xmlns:w10="urn:schemas-microsoft-com:office:word" xmlns:w="http://schemas.openxmlformats.org/wordprocessingml/2006/main" xmlns:w14="http://schemas.microsoft.com/office/word/2010/wordml" xmlns:wpg="http://schemas.microsoft.com/office/word/2010/wordprocessingGroup" xmlns:wpi="http://schemas.microsoft.com/office/word/2010/wordprocessingInk" xmlns:wne="http://schemas.microsoft.com/office/word/2006/wordml" xmlns:wps="http://schemas.microsoft.com/office/word/2010/wordprocessingShape" mc:Ignorable="w14 wp14">
+<w:footnotes xmlns:wpc="http://schemas.microsoft.com/office/word/2010/wordprocessingCanvas" xmlns:mo="http://schemas.microsoft.com/office/mac/office/2008/main" xmlns:mc="http://schemas.openxmlformats.org/markup-compatibility/2006" xmlns:mv="urn:schemas-microsoft-com:mac:vml" xmlns:o="urn:schemas-microsoft-com:office:office" xmlns:r="http://schemas.openxmlformats.org/officeDocument/2006/relationships" xmlns:m="http://schemas.openxmlformats.org/officeDocument/2006/math" xmlns:v="urn:schemas-microsoft-com:vml" xmlns:wp14="http://schemas.microsoft.com/office/word/2010/wordprocessingDrawing" xmlns:wp="http://schemas.openxmlformats.org/drawingml/2006/wordprocessingDrawing" xmlns:w10="urn:schemas-microsoft-com:office:word" xmlns:w="http://schemas.openxmlformats.org/wordprocessingml/2006/main" xmlns:w14="http://schemas.microsoft.com/office/word/2010/wordml" xmlns:wpg="http://schemas.microsoft.com/office/word/2010/wordprocessingGroup" xmlns:wpi="http://schemas.microsoft.com/office/word/2010/wordprocessingInk" xmlns:wne="http://schemas.microsoft.com/office/word/2006/wordml" xmlns:wps="http://schemas.microsoft.com/office/word/2010/wordprocessingShape" mc:Ignorable="w14 wp14">
   <w:footnote w:type="separator" w:id="-1">
     <w:p>
       <w:pPr>
@@ -590,7 +742,7 @@
 </file>
 
 <file path=word/header1.xml><?xml version="1.0" encoding="utf-8"?>
-<w:hdr xmlns:wpc="http://schemas.microsoft.com/office/word/2010/wordprocessingCanvas" xmlns:mc="http://schemas.openxmlformats.org/markup-compatibility/2006" xmlns:o="urn:schemas-microsoft-com:office:office" xmlns:r="http://schemas.openxmlformats.org/officeDocument/2006/relationships" xmlns:m="http://schemas.openxmlformats.org/officeDocument/2006/math" xmlns:v="urn:schemas-microsoft-com:vml" xmlns:wp14="http://schemas.microsoft.com/office/word/2010/wordprocessingDrawing" xmlns:wp="http://schemas.openxmlformats.org/drawingml/2006/wordprocessingDrawing" xmlns:w10="urn:schemas-microsoft-com:office:word" xmlns:w="http://schemas.openxmlformats.org/wordprocessingml/2006/main" xmlns:w14="http://schemas.microsoft.com/office/word/2010/wordml" xmlns:wpg="http://schemas.microsoft.com/office/word/2010/wordprocessingGroup" xmlns:wpi="http://schemas.microsoft.com/office/word/2010/wordprocessingInk" xmlns:wne="http://schemas.microsoft.com/office/word/2006/wordml" xmlns:wps="http://schemas.microsoft.com/office/word/2010/wordprocessingShape" mc:Ignorable="w14 wp14">
+<w:hdr xmlns:wpc="http://schemas.microsoft.com/office/word/2010/wordprocessingCanvas" xmlns:mo="http://schemas.microsoft.com/office/mac/office/2008/main" xmlns:mc="http://schemas.openxmlformats.org/markup-compatibility/2006" xmlns:mv="urn:schemas-microsoft-com:mac:vml" xmlns:o="urn:schemas-microsoft-com:office:office" xmlns:r="http://schemas.openxmlformats.org/officeDocument/2006/relationships" xmlns:m="http://schemas.openxmlformats.org/officeDocument/2006/math" xmlns:v="urn:schemas-microsoft-com:vml" xmlns:wp14="http://schemas.microsoft.com/office/word/2010/wordprocessingDrawing" xmlns:wp="http://schemas.openxmlformats.org/drawingml/2006/wordprocessingDrawing" xmlns:w10="urn:schemas-microsoft-com:office:word" xmlns:w="http://schemas.openxmlformats.org/wordprocessingml/2006/main" xmlns:w14="http://schemas.microsoft.com/office/word/2010/wordml" xmlns:wpg="http://schemas.microsoft.com/office/word/2010/wordprocessingGroup" xmlns:wpi="http://schemas.microsoft.com/office/word/2010/wordprocessingInk" xmlns:wne="http://schemas.microsoft.com/office/word/2006/wordml" xmlns:wps="http://schemas.microsoft.com/office/word/2010/wordprocessingShape" mc:Ignorable="w14 wp14">
   <w:tbl>
     <w:tblPr>
       <w:tblStyle w:val="TableGrid"/>
@@ -638,7 +790,7 @@
               <w:lang w:eastAsia="en-US"/>
             </w:rPr>
             <w:drawing>
-              <wp:inline distT="0" distB="0" distL="0" distR="0" wp14:anchorId="4A8D486D" wp14:editId="29206706">
+              <wp:inline distT="0" distB="0" distL="0" distR="0" wp14:anchorId="71AC5252" wp14:editId="7ADEF98A">
                 <wp:extent cx="1143000" cy="685800"/>
                 <wp:effectExtent l="0" t="0" r="0" b="0"/>
                 <wp:docPr id="1" name="Picture 1"/>
@@ -688,7 +840,7 @@
 </file>
 
 <file path=word/numbering.xml><?xml version="1.0" encoding="utf-8"?>
-<w:numbering xmlns:wpc="http://schemas.microsoft.com/office/word/2010/wordprocessingCanvas" xmlns:mc="http://schemas.openxmlformats.org/markup-compatibility/2006" xmlns:o="urn:schemas-microsoft-com:office:office" xmlns:r="http://schemas.openxmlformats.org/officeDocument/2006/relationships" xmlns:m="http://schemas.openxmlformats.org/officeDocument/2006/math" xmlns:v="urn:schemas-microsoft-com:vml" xmlns:wp14="http://schemas.microsoft.com/office/word/2010/wordprocessingDrawing" xmlns:wp="http://schemas.openxmlformats.org/drawingml/2006/wordprocessingDrawing" xmlns:w10="urn:schemas-microsoft-com:office:word" xmlns:w="http://schemas.openxmlformats.org/wordprocessingml/2006/main" xmlns:w14="http://schemas.microsoft.com/office/word/2010/wordml" xmlns:wpg="http://schemas.microsoft.com/office/word/2010/wordprocessingGroup" xmlns:wpi="http://schemas.microsoft.com/office/word/2010/wordprocessingInk" xmlns:wne="http://schemas.microsoft.com/office/word/2006/wordml" xmlns:wps="http://schemas.microsoft.com/office/word/2010/wordprocessingShape" mc:Ignorable="w14 wp14">
+<w:numbering xmlns:wpc="http://schemas.microsoft.com/office/word/2010/wordprocessingCanvas" xmlns:mo="http://schemas.microsoft.com/office/mac/office/2008/main" xmlns:mc="http://schemas.openxmlformats.org/markup-compatibility/2006" xmlns:mv="urn:schemas-microsoft-com:mac:vml" xmlns:o="urn:schemas-microsoft-com:office:office" xmlns:r="http://schemas.openxmlformats.org/officeDocument/2006/relationships" xmlns:m="http://schemas.openxmlformats.org/officeDocument/2006/math" xmlns:v="urn:schemas-microsoft-com:vml" xmlns:wp14="http://schemas.microsoft.com/office/word/2010/wordprocessingDrawing" xmlns:wp="http://schemas.openxmlformats.org/drawingml/2006/wordprocessingDrawing" xmlns:w10="urn:schemas-microsoft-com:office:word" xmlns:w="http://schemas.openxmlformats.org/wordprocessingml/2006/main" xmlns:w14="http://schemas.microsoft.com/office/word/2010/wordml" xmlns:wpg="http://schemas.microsoft.com/office/word/2010/wordprocessingGroup" xmlns:wpi="http://schemas.microsoft.com/office/word/2010/wordprocessingInk" xmlns:wne="http://schemas.microsoft.com/office/word/2006/wordml" xmlns:wps="http://schemas.microsoft.com/office/word/2010/wordprocessingShape" mc:Ignorable="w14 wp14">
   <w:abstractNum w:abstractNumId="0">
     <w:nsid w:val="046B3C4B"/>
     <w:multiLevelType w:val="hybridMultilevel"/>
@@ -1449,7 +1601,7 @@
       </w:pPr>
     </w:pPrDefault>
   </w:docDefaults>
-  <w:latentStyles w:defLockedState="0" w:defUIPriority="99" w:defSemiHidden="1" w:defUnhideWhenUsed="1" w:defQFormat="0" w:count="267">
+  <w:latentStyles w:defLockedState="0" w:defUIPriority="99" w:defSemiHidden="1" w:defUnhideWhenUsed="1" w:defQFormat="0" w:count="276">
     <w:lsdException w:name="Normal" w:semiHidden="0" w:uiPriority="0" w:unhideWhenUsed="0" w:qFormat="1"/>
     <w:lsdException w:name="heading 1" w:semiHidden="0" w:uiPriority="9" w:unhideWhenUsed="0" w:qFormat="1"/>
     <w:lsdException w:name="heading 2" w:uiPriority="9" w:qFormat="1"/>
@@ -2239,7 +2391,7 @@
     <w:link w:val="CodeChar"/>
     <w:autoRedefine/>
     <w:qFormat/>
-    <w:rsid w:val="006A670F"/>
+    <w:rsid w:val="00EE3843"/>
     <w:pPr>
       <w:pBdr>
         <w:top w:val="single" w:sz="12" w:space="1" w:color="F98D29" w:themeColor="accent1"/>
@@ -2251,7 +2403,6 @@
     </w:pPr>
     <w:rPr>
       <w:rFonts w:ascii="Courier New" w:hAnsi="Courier New"/>
-      <w:b/>
       <w:noProof/>
       <w:color w:val="auto"/>
       <w:sz w:val="22"/>
@@ -2287,10 +2438,9 @@
     <w:name w:val="Code Char"/>
     <w:basedOn w:val="TitleChar"/>
     <w:link w:val="Code"/>
-    <w:rsid w:val="006A670F"/>
+    <w:rsid w:val="00EE3843"/>
     <w:rPr>
       <w:rFonts w:ascii="Courier New" w:eastAsiaTheme="majorEastAsia" w:hAnsi="Courier New" w:cstheme="majorBidi"/>
-      <w:b/>
       <w:noProof/>
       <w:color w:val="F98D29" w:themeColor="accent1"/>
       <w:spacing w:val="-7"/>
@@ -2333,7 +2483,7 @@
 </file>
 
 <file path=word/stylesWithEffects.xml><?xml version="1.0" encoding="utf-8"?>
-<w:styles xmlns:wpc="http://schemas.microsoft.com/office/word/2010/wordprocessingCanvas" xmlns:mc="http://schemas.openxmlformats.org/markup-compatibility/2006" xmlns:o="urn:schemas-microsoft-com:office:office" xmlns:r="http://schemas.openxmlformats.org/officeDocument/2006/relationships" xmlns:m="http://schemas.openxmlformats.org/officeDocument/2006/math" xmlns:v="urn:schemas-microsoft-com:vml" xmlns:wp14="http://schemas.microsoft.com/office/word/2010/wordprocessingDrawing" xmlns:wp="http://schemas.openxmlformats.org/drawingml/2006/wordprocessingDrawing" xmlns:w10="urn:schemas-microsoft-com:office:word" xmlns:w="http://schemas.openxmlformats.org/wordprocessingml/2006/main" xmlns:w14="http://schemas.microsoft.com/office/word/2010/wordml" xmlns:wpg="http://schemas.microsoft.com/office/word/2010/wordprocessingGroup" xmlns:wpi="http://schemas.microsoft.com/office/word/2010/wordprocessingInk" xmlns:wne="http://schemas.microsoft.com/office/word/2006/wordml" xmlns:wps="http://schemas.microsoft.com/office/word/2010/wordprocessingShape" mc:Ignorable="w14 wp14">
+<w:styles xmlns:wpc="http://schemas.microsoft.com/office/word/2010/wordprocessingCanvas" xmlns:mo="http://schemas.microsoft.com/office/mac/office/2008/main" xmlns:mc="http://schemas.openxmlformats.org/markup-compatibility/2006" xmlns:mv="urn:schemas-microsoft-com:mac:vml" xmlns:o="urn:schemas-microsoft-com:office:office" xmlns:r="http://schemas.openxmlformats.org/officeDocument/2006/relationships" xmlns:m="http://schemas.openxmlformats.org/officeDocument/2006/math" xmlns:v="urn:schemas-microsoft-com:vml" xmlns:wp14="http://schemas.microsoft.com/office/word/2010/wordprocessingDrawing" xmlns:wp="http://schemas.openxmlformats.org/drawingml/2006/wordprocessingDrawing" xmlns:w10="urn:schemas-microsoft-com:office:word" xmlns:w="http://schemas.openxmlformats.org/wordprocessingml/2006/main" xmlns:w14="http://schemas.microsoft.com/office/word/2010/wordml" xmlns:wpg="http://schemas.microsoft.com/office/word/2010/wordprocessingGroup" xmlns:wpi="http://schemas.microsoft.com/office/word/2010/wordprocessingInk" xmlns:wne="http://schemas.microsoft.com/office/word/2006/wordml" xmlns:wps="http://schemas.microsoft.com/office/word/2010/wordprocessingShape" mc:Ignorable="w14 wp14">
   <w:docDefaults>
     <w:rPrDefault>
       <w:rPr>
@@ -2347,7 +2497,7 @@
       </w:pPr>
     </w:pPrDefault>
   </w:docDefaults>
-  <w:latentStyles w:defLockedState="0" w:defUIPriority="99" w:defSemiHidden="1" w:defUnhideWhenUsed="1" w:defQFormat="0" w:count="267">
+  <w:latentStyles w:defLockedState="0" w:defUIPriority="99" w:defSemiHidden="1" w:defUnhideWhenUsed="1" w:defQFormat="0" w:count="276">
     <w:lsdException w:name="Normal" w:semiHidden="0" w:uiPriority="0" w:unhideWhenUsed="0" w:qFormat="1"/>
     <w:lsdException w:name="heading 1" w:semiHidden="0" w:uiPriority="9" w:unhideWhenUsed="0" w:qFormat="1"/>
     <w:lsdException w:name="heading 2" w:uiPriority="9" w:qFormat="1"/>
@@ -3137,7 +3287,7 @@
     <w:link w:val="CodeChar"/>
     <w:autoRedefine/>
     <w:qFormat/>
-    <w:rsid w:val="006A670F"/>
+    <w:rsid w:val="00EE3843"/>
     <w:pPr>
       <w:pBdr>
         <w:top w:val="single" w:sz="12" w:space="1" w:color="F98D29" w:themeColor="accent1"/>
@@ -3149,7 +3299,6 @@
     </w:pPr>
     <w:rPr>
       <w:rFonts w:ascii="Courier New" w:hAnsi="Courier New"/>
-      <w:b/>
       <w:noProof/>
       <w:color w:val="auto"/>
       <w:sz w:val="22"/>
@@ -3185,10 +3334,9 @@
     <w:name w:val="Code Char"/>
     <w:basedOn w:val="TitleChar"/>
     <w:link w:val="Code"/>
-    <w:rsid w:val="006A670F"/>
+    <w:rsid w:val="00EE3843"/>
     <w:rPr>
       <w:rFonts w:ascii="Courier New" w:eastAsiaTheme="majorEastAsia" w:hAnsi="Courier New" w:cstheme="majorBidi"/>
-      <w:b/>
       <w:noProof/>
       <w:color w:val="F98D29" w:themeColor="accent1"/>
       <w:spacing w:val="-7"/>
@@ -3273,7 +3421,7 @@
     </a:clrScheme>
     <a:fontScheme name="Facet">
       <a:majorFont>
-        <a:latin typeface="Trebuchet MS" panose="020B0603020202020204"/>
+        <a:latin typeface="Trebuchet MS"/>
         <a:ea typeface=""/>
         <a:cs typeface=""/>
         <a:font script="Jpan" typeface="メイリオ"/>
@@ -3308,7 +3456,7 @@
         <a:font script="Geor" typeface="Sylfaen"/>
       </a:majorFont>
       <a:minorFont>
-        <a:latin typeface="Trebuchet MS" panose="020B0603020202020204"/>
+        <a:latin typeface="Trebuchet MS"/>
         <a:ea typeface=""/>
         <a:cs typeface=""/>
         <a:font script="Jpan" typeface="メイリオ"/>
@@ -3481,7 +3629,7 @@
   <a:extraClrSchemeLst/>
   <a:extLst>
     <a:ext uri="{05A4C25C-085E-4340-85A3-A5531E510DB2}">
-      <thm15:themeFamily xmlns:thm15="http://schemas.microsoft.com/office/thememl/2012/main" xmlns="" name="Facet" id="{C0C680CD-088A-49FC-A102-D699147F32B2}" vid="{CFBC31BA-B70F-4F30-BCAA-4F3011E16C4D}"/>
+      <thm15:themeFamily xmlns="" xmlns:thm15="http://schemas.microsoft.com/office/thememl/2012/main" name="Facet" id="{C0C680CD-088A-49FC-A102-D699147F32B2}" vid="{CFBC31BA-B70F-4F30-BCAA-4F3011E16C4D}"/>
     </a:ext>
   </a:extLst>
 </a:theme>

</xml_diff>